<commit_message>
Treball en el TFG
</commit_message>
<xml_diff>
--- a/Organitzacio/InformeInicial.docx
+++ b/Organitzacio/InformeInicial.docx
@@ -13,9 +13,9 @@
         <w:rPr>
           <w:rFonts w:ascii="Helvetica" w:eastAsia="Times New Roman" w:hAnsi="Helvetica" w:cs="Helvetica"/>
           <w:color w:val="222222"/>
-          <w:sz w:val="24"/>
-          <w:szCs w:val="24"/>
-          <w:lang w:val="es-ES" w:eastAsia="es-ES"/>
+          <w:sz w:val="20"/>
+          <w:szCs w:val="20"/>
+          <w:lang w:eastAsia="es-ES"/>
         </w:rPr>
       </w:pPr>
       <w:r>
@@ -24,9 +24,9 @@
           <w:b/>
           <w:bCs/>
           <w:color w:val="222222"/>
-          <w:sz w:val="24"/>
-          <w:szCs w:val="24"/>
-          <w:lang w:val="es-ES" w:eastAsia="es-ES"/>
+          <w:sz w:val="20"/>
+          <w:szCs w:val="20"/>
+          <w:lang w:eastAsia="es-ES"/>
         </w:rPr>
         <w:t>Informe inicial</w:t>
       </w:r>
@@ -34,9 +34,9 @@
         <w:rPr>
           <w:rFonts w:ascii="Helvetica" w:eastAsia="Times New Roman" w:hAnsi="Helvetica" w:cs="Helvetica"/>
           <w:color w:val="222222"/>
-          <w:sz w:val="24"/>
-          <w:szCs w:val="24"/>
-          <w:lang w:val="es-ES" w:eastAsia="es-ES"/>
+          <w:sz w:val="20"/>
+          <w:szCs w:val="20"/>
+          <w:lang w:eastAsia="es-ES"/>
         </w:rPr>
         <w:t>. L'objectiu principal de l'informe és el de consignar una </w:t>
       </w:r>
@@ -46,9 +46,9 @@
           <w:b/>
           <w:bCs/>
           <w:color w:val="222222"/>
-          <w:sz w:val="24"/>
-          <w:szCs w:val="24"/>
-          <w:lang w:val="es-ES" w:eastAsia="es-ES"/>
+          <w:sz w:val="20"/>
+          <w:szCs w:val="20"/>
+          <w:lang w:eastAsia="es-ES"/>
         </w:rPr>
         <w:t>proposta detallada del TFG</w:t>
       </w:r>
@@ -56,9 +56,9 @@
         <w:rPr>
           <w:rFonts w:ascii="Helvetica" w:eastAsia="Times New Roman" w:hAnsi="Helvetica" w:cs="Helvetica"/>
           <w:color w:val="222222"/>
-          <w:sz w:val="24"/>
-          <w:szCs w:val="24"/>
-          <w:lang w:val="es-ES" w:eastAsia="es-ES"/>
+          <w:sz w:val="20"/>
+          <w:szCs w:val="20"/>
+          <w:lang w:eastAsia="es-ES"/>
         </w:rPr>
         <w:t>, en què es proposen els </w:t>
       </w:r>
@@ -68,9 +68,9 @@
           <w:b/>
           <w:bCs/>
           <w:color w:val="222222"/>
-          <w:sz w:val="24"/>
-          <w:szCs w:val="24"/>
-          <w:lang w:val="es-ES" w:eastAsia="es-ES"/>
+          <w:sz w:val="20"/>
+          <w:szCs w:val="20"/>
+          <w:lang w:eastAsia="es-ES"/>
         </w:rPr>
         <w:t>objectius a assolir</w:t>
       </w:r>
@@ -78,9 +78,9 @@
         <w:rPr>
           <w:rFonts w:ascii="Helvetica" w:eastAsia="Times New Roman" w:hAnsi="Helvetica" w:cs="Helvetica"/>
           <w:color w:val="222222"/>
-          <w:sz w:val="24"/>
-          <w:szCs w:val="24"/>
-          <w:lang w:val="es-ES" w:eastAsia="es-ES"/>
+          <w:sz w:val="20"/>
+          <w:szCs w:val="20"/>
+          <w:lang w:eastAsia="es-ES"/>
         </w:rPr>
         <w:t> i la </w:t>
       </w:r>
@@ -90,9 +90,9 @@
           <w:b/>
           <w:bCs/>
           <w:color w:val="222222"/>
-          <w:sz w:val="24"/>
-          <w:szCs w:val="24"/>
-          <w:lang w:val="es-ES" w:eastAsia="es-ES"/>
+          <w:sz w:val="20"/>
+          <w:szCs w:val="20"/>
+          <w:lang w:eastAsia="es-ES"/>
         </w:rPr>
         <w:t>metodologia a utilitzar</w:t>
       </w:r>
@@ -100,9 +100,9 @@
         <w:rPr>
           <w:rFonts w:ascii="Helvetica" w:eastAsia="Times New Roman" w:hAnsi="Helvetica" w:cs="Helvetica"/>
           <w:color w:val="222222"/>
-          <w:sz w:val="24"/>
-          <w:szCs w:val="24"/>
-          <w:lang w:val="es-ES" w:eastAsia="es-ES"/>
+          <w:sz w:val="20"/>
+          <w:szCs w:val="20"/>
+          <w:lang w:eastAsia="es-ES"/>
         </w:rPr>
         <w:t> per assolir els fins proposats. Així mateix, s'han de </w:t>
       </w:r>
@@ -112,9 +112,9 @@
           <w:b/>
           <w:bCs/>
           <w:color w:val="222222"/>
-          <w:sz w:val="24"/>
-          <w:szCs w:val="24"/>
-          <w:lang w:val="es-ES" w:eastAsia="es-ES"/>
+          <w:sz w:val="20"/>
+          <w:szCs w:val="20"/>
+          <w:lang w:eastAsia="es-ES"/>
         </w:rPr>
         <w:t>planificar detalladament</w:t>
       </w:r>
@@ -122,9 +122,9 @@
         <w:rPr>
           <w:rFonts w:ascii="Helvetica" w:eastAsia="Times New Roman" w:hAnsi="Helvetica" w:cs="Helvetica"/>
           <w:color w:val="222222"/>
-          <w:sz w:val="24"/>
-          <w:szCs w:val="24"/>
-          <w:lang w:val="es-ES" w:eastAsia="es-ES"/>
+          <w:sz w:val="20"/>
+          <w:szCs w:val="20"/>
+          <w:lang w:eastAsia="es-ES"/>
         </w:rPr>
         <w:t> els diferents passos a seguir en el desenvolupament del mateix,  tant pel que fa a tasques a realitzar com de forma temporal. Aquesta proposta requereix, per tant, d'una reflexió prèvia per part de l'estudiant, que haurà de </w:t>
       </w:r>
@@ -134,9 +134,9 @@
           <w:b/>
           <w:bCs/>
           <w:color w:val="222222"/>
-          <w:sz w:val="24"/>
-          <w:szCs w:val="24"/>
-          <w:lang w:val="es-ES" w:eastAsia="es-ES"/>
+          <w:sz w:val="20"/>
+          <w:szCs w:val="20"/>
+          <w:lang w:eastAsia="es-ES"/>
         </w:rPr>
         <w:t>consultar les fonts d'informació pertinents</w:t>
       </w:r>
@@ -144,11 +144,31 @@
         <w:rPr>
           <w:rFonts w:ascii="Helvetica" w:eastAsia="Times New Roman" w:hAnsi="Helvetica" w:cs="Helvetica"/>
           <w:color w:val="222222"/>
-          <w:sz w:val="24"/>
-          <w:szCs w:val="24"/>
-          <w:lang w:val="es-ES" w:eastAsia="es-ES"/>
-        </w:rPr>
-        <w:t>, de manera que li sigui possible justificar les seves eleccions i programade treball. Haurà d’incloure, </w:t>
+          <w:sz w:val="20"/>
+          <w:szCs w:val="20"/>
+          <w:lang w:eastAsia="es-ES"/>
+        </w:rPr>
+        <w:t>, de manera que li sigui possible justificar les seves eleccions i programa</w:t>
+      </w:r>
+      <w:r>
+        <w:rPr>
+          <w:rFonts w:ascii="Helvetica" w:eastAsia="Times New Roman" w:hAnsi="Helvetica" w:cs="Helvetica"/>
+          <w:color w:val="222222"/>
+          <w:sz w:val="20"/>
+          <w:szCs w:val="20"/>
+          <w:lang w:eastAsia="es-ES"/>
+        </w:rPr>
+        <w:t xml:space="preserve"> </w:t>
+      </w:r>
+      <w:r>
+        <w:rPr>
+          <w:rFonts w:ascii="Helvetica" w:eastAsia="Times New Roman" w:hAnsi="Helvetica" w:cs="Helvetica"/>
+          <w:color w:val="222222"/>
+          <w:sz w:val="20"/>
+          <w:szCs w:val="20"/>
+          <w:lang w:eastAsia="es-ES"/>
+        </w:rPr>
+        <w:t>de treball. Haurà d’incloure, </w:t>
       </w:r>
       <w:r>
         <w:rPr>
@@ -156,9 +176,9 @@
           <w:b/>
           <w:bCs/>
           <w:color w:val="222222"/>
-          <w:sz w:val="24"/>
-          <w:szCs w:val="24"/>
-          <w:lang w:val="es-ES" w:eastAsia="es-ES"/>
+          <w:sz w:val="20"/>
+          <w:szCs w:val="20"/>
+          <w:lang w:eastAsia="es-ES"/>
         </w:rPr>
         <w:t>com a mínim</w:t>
       </w:r>
@@ -166,9 +186,9 @@
         <w:rPr>
           <w:rFonts w:ascii="Helvetica" w:eastAsia="Times New Roman" w:hAnsi="Helvetica" w:cs="Helvetica"/>
           <w:color w:val="222222"/>
-          <w:sz w:val="24"/>
-          <w:szCs w:val="24"/>
-          <w:lang w:val="es-ES" w:eastAsia="es-ES"/>
+          <w:sz w:val="20"/>
+          <w:szCs w:val="20"/>
+          <w:lang w:eastAsia="es-ES"/>
         </w:rPr>
         <w:t>:</w:t>
       </w:r>
@@ -185,18 +205,18 @@
         <w:rPr>
           <w:rFonts w:ascii="Helvetica" w:eastAsia="Times New Roman" w:hAnsi="Helvetica" w:cs="Helvetica"/>
           <w:color w:val="222222"/>
-          <w:sz w:val="24"/>
-          <w:szCs w:val="24"/>
-          <w:lang w:val="es-ES" w:eastAsia="es-ES"/>
-        </w:rPr>
-      </w:pPr>
-      <w:r>
-        <w:rPr>
-          <w:rFonts w:ascii="Helvetica" w:eastAsia="Times New Roman" w:hAnsi="Helvetica" w:cs="Helvetica"/>
-          <w:color w:val="222222"/>
-          <w:sz w:val="24"/>
-          <w:szCs w:val="24"/>
-          <w:lang w:val="es-ES" w:eastAsia="es-ES"/>
+          <w:sz w:val="20"/>
+          <w:szCs w:val="20"/>
+          <w:lang w:eastAsia="es-ES"/>
+        </w:rPr>
+      </w:pPr>
+      <w:r>
+        <w:rPr>
+          <w:rFonts w:ascii="Helvetica" w:eastAsia="Times New Roman" w:hAnsi="Helvetica" w:cs="Helvetica"/>
+          <w:color w:val="222222"/>
+          <w:sz w:val="20"/>
+          <w:szCs w:val="20"/>
+          <w:lang w:eastAsia="es-ES"/>
         </w:rPr>
         <w:t>Informació preliminar sobre la qüestió a tractar o el problema a resoldre, especificant i comentant les fonts d'informació utilitzades.</w:t>
       </w:r>
@@ -213,18 +233,18 @@
         <w:rPr>
           <w:rFonts w:ascii="Helvetica" w:eastAsia="Times New Roman" w:hAnsi="Helvetica" w:cs="Helvetica"/>
           <w:color w:val="222222"/>
-          <w:sz w:val="24"/>
-          <w:szCs w:val="24"/>
-          <w:lang w:val="es-ES" w:eastAsia="es-ES"/>
-        </w:rPr>
-      </w:pPr>
-      <w:r>
-        <w:rPr>
-          <w:rFonts w:ascii="Helvetica" w:eastAsia="Times New Roman" w:hAnsi="Helvetica" w:cs="Helvetica"/>
-          <w:color w:val="222222"/>
-          <w:sz w:val="24"/>
-          <w:szCs w:val="24"/>
-          <w:lang w:val="es-ES" w:eastAsia="es-ES"/>
+          <w:sz w:val="20"/>
+          <w:szCs w:val="20"/>
+          <w:lang w:eastAsia="es-ES"/>
+        </w:rPr>
+      </w:pPr>
+      <w:r>
+        <w:rPr>
+          <w:rFonts w:ascii="Helvetica" w:eastAsia="Times New Roman" w:hAnsi="Helvetica" w:cs="Helvetica"/>
+          <w:color w:val="222222"/>
+          <w:sz w:val="20"/>
+          <w:szCs w:val="20"/>
+          <w:lang w:eastAsia="es-ES"/>
         </w:rPr>
         <w:t>Una proposta de l'objectiu del TFG i/o de fins on es vol arribar en el desenvolupament de la qüestió o problema proposat.</w:t>
       </w:r>
@@ -241,18 +261,18 @@
         <w:rPr>
           <w:rFonts w:ascii="Helvetica" w:eastAsia="Times New Roman" w:hAnsi="Helvetica" w:cs="Helvetica"/>
           <w:color w:val="222222"/>
-          <w:sz w:val="24"/>
-          <w:szCs w:val="24"/>
-          <w:lang w:val="es-ES" w:eastAsia="es-ES"/>
-        </w:rPr>
-      </w:pPr>
-      <w:r>
-        <w:rPr>
-          <w:rFonts w:ascii="Helvetica" w:eastAsia="Times New Roman" w:hAnsi="Helvetica" w:cs="Helvetica"/>
-          <w:color w:val="222222"/>
-          <w:sz w:val="24"/>
-          <w:szCs w:val="24"/>
-          <w:lang w:val="es-ES" w:eastAsia="es-ES"/>
+          <w:sz w:val="20"/>
+          <w:szCs w:val="20"/>
+          <w:lang w:eastAsia="es-ES"/>
+        </w:rPr>
+      </w:pPr>
+      <w:r>
+        <w:rPr>
+          <w:rFonts w:ascii="Helvetica" w:eastAsia="Times New Roman" w:hAnsi="Helvetica" w:cs="Helvetica"/>
+          <w:color w:val="222222"/>
+          <w:sz w:val="20"/>
+          <w:szCs w:val="20"/>
+          <w:lang w:eastAsia="es-ES"/>
         </w:rPr>
         <w:t>Explicació general de la metodologia que es seguirà per aconseguir els objectius proposats.</w:t>
       </w:r>
@@ -269,18 +289,18 @@
         <w:rPr>
           <w:rFonts w:ascii="Helvetica" w:eastAsia="Times New Roman" w:hAnsi="Helvetica" w:cs="Helvetica"/>
           <w:color w:val="222222"/>
-          <w:sz w:val="24"/>
-          <w:szCs w:val="24"/>
-          <w:lang w:val="es-ES" w:eastAsia="es-ES"/>
-        </w:rPr>
-      </w:pPr>
-      <w:r>
-        <w:rPr>
-          <w:rFonts w:ascii="Helvetica" w:eastAsia="Times New Roman" w:hAnsi="Helvetica" w:cs="Helvetica"/>
-          <w:color w:val="222222"/>
-          <w:sz w:val="24"/>
-          <w:szCs w:val="24"/>
-          <w:lang w:val="es-ES" w:eastAsia="es-ES"/>
+          <w:sz w:val="20"/>
+          <w:szCs w:val="20"/>
+          <w:lang w:eastAsia="es-ES"/>
+        </w:rPr>
+      </w:pPr>
+      <w:r>
+        <w:rPr>
+          <w:rFonts w:ascii="Helvetica" w:eastAsia="Times New Roman" w:hAnsi="Helvetica" w:cs="Helvetica"/>
+          <w:color w:val="222222"/>
+          <w:sz w:val="20"/>
+          <w:szCs w:val="20"/>
+          <w:lang w:eastAsia="es-ES"/>
         </w:rPr>
         <w:t>Identificació dels passos a seguir per al desenvolupament del projecte proposat, establint una planificació de treball per dur-lo a terme.</w:t>
       </w:r>
@@ -297,21 +317,827 @@
         <w:rPr>
           <w:rFonts w:ascii="Helvetica" w:eastAsia="Times New Roman" w:hAnsi="Helvetica" w:cs="Helvetica"/>
           <w:color w:val="222222"/>
+          <w:sz w:val="20"/>
+          <w:szCs w:val="20"/>
+          <w:lang w:eastAsia="es-ES"/>
+        </w:rPr>
+      </w:pPr>
+      <w:r>
+        <w:rPr>
+          <w:rFonts w:ascii="Helvetica" w:eastAsia="Times New Roman" w:hAnsi="Helvetica" w:cs="Helvetica"/>
+          <w:color w:val="222222"/>
+          <w:sz w:val="20"/>
+          <w:szCs w:val="20"/>
+          <w:lang w:eastAsia="es-ES"/>
+        </w:rPr>
+        <w:t>Bibliografia de referència consultada i fonts complementàries.</w:t>
+      </w:r>
+    </w:p>
+    <w:p>
+      <w:pPr>
+        <w:shd w:val="clear" w:color="auto" w:fill="FFFFFF"/>
+        <w:spacing w:before="100" w:beforeAutospacing="1" w:after="100" w:afterAutospacing="1" w:line="240" w:lineRule="auto"/>
+        <w:rPr>
+          <w:rFonts w:ascii="Helvetica" w:eastAsia="Times New Roman" w:hAnsi="Helvetica" w:cs="Helvetica"/>
+          <w:color w:val="222222"/>
           <w:sz w:val="24"/>
           <w:szCs w:val="24"/>
-          <w:lang w:val="es-ES" w:eastAsia="es-ES"/>
-        </w:rPr>
-      </w:pPr>
-      <w:r>
-        <w:rPr>
-          <w:rFonts w:ascii="Helvetica" w:eastAsia="Times New Roman" w:hAnsi="Helvetica" w:cs="Helvetica"/>
+          <w:lang w:eastAsia="es-ES"/>
+        </w:rPr>
+      </w:pPr>
+    </w:p>
+    <w:p>
+      <w:pPr>
+        <w:shd w:val="clear" w:color="auto" w:fill="FFFFFF"/>
+        <w:spacing w:before="100" w:beforeAutospacing="1" w:after="100" w:afterAutospacing="1" w:line="240" w:lineRule="auto"/>
+        <w:rPr>
+          <w:rFonts w:eastAsia="Times New Roman" w:cstheme="minorHAnsi"/>
+          <w:b/>
+          <w:bCs/>
+          <w:color w:val="222222"/>
+          <w:sz w:val="28"/>
+          <w:szCs w:val="28"/>
+          <w:lang w:eastAsia="es-ES"/>
+        </w:rPr>
+      </w:pPr>
+      <w:r>
+        <w:rPr>
+          <w:rFonts w:eastAsia="Times New Roman" w:cstheme="minorHAnsi"/>
+          <w:b/>
+          <w:bCs/>
+          <w:color w:val="222222"/>
+          <w:sz w:val="28"/>
+          <w:szCs w:val="28"/>
+          <w:lang w:eastAsia="es-ES"/>
+        </w:rPr>
+        <w:t>SUMARI DE L’INFORME INICIAL</w:t>
+      </w:r>
+    </w:p>
+    <w:p>
+      <w:pPr>
+        <w:pStyle w:val="Prrafodelista"/>
+        <w:numPr>
+          <w:ilvl w:val="0"/>
+          <w:numId w:val="3"/>
+        </w:numPr>
+        <w:shd w:val="clear" w:color="auto" w:fill="FFFFFF"/>
+        <w:spacing w:before="100" w:beforeAutospacing="1" w:after="100" w:afterAutospacing="1" w:line="240" w:lineRule="auto"/>
+        <w:rPr>
+          <w:rFonts w:eastAsia="Times New Roman" w:cstheme="minorHAnsi"/>
+          <w:b/>
+          <w:bCs/>
           <w:color w:val="222222"/>
           <w:sz w:val="24"/>
           <w:szCs w:val="24"/>
-          <w:lang w:val="es-ES" w:eastAsia="es-ES"/>
-        </w:rPr>
-        <w:t>Bibliografia de referència consultada i fonts complementàries.</w:t>
-      </w:r>
+          <w:lang w:eastAsia="es-ES"/>
+        </w:rPr>
+      </w:pPr>
+      <w:r>
+        <w:rPr>
+          <w:rFonts w:eastAsia="Times New Roman" w:cstheme="minorHAnsi"/>
+          <w:b/>
+          <w:bCs/>
+          <w:color w:val="222222"/>
+          <w:sz w:val="24"/>
+          <w:szCs w:val="24"/>
+          <w:lang w:eastAsia="es-ES"/>
+        </w:rPr>
+        <w:t>INFORMACIO PRELIMINAR / ANTECEDENTS</w:t>
+      </w:r>
+    </w:p>
+    <w:p>
+      <w:pPr>
+        <w:pStyle w:val="Prrafodelista"/>
+        <w:shd w:val="clear" w:color="auto" w:fill="FFFFFF"/>
+        <w:spacing w:before="100" w:beforeAutospacing="1" w:after="100" w:afterAutospacing="1" w:line="240" w:lineRule="auto"/>
+        <w:rPr>
+          <w:rFonts w:cstheme="minorHAnsi"/>
+        </w:rPr>
+      </w:pPr>
+      <w:r>
+        <w:rPr>
+          <w:rFonts w:cstheme="minorHAnsi"/>
+        </w:rPr>
+        <w:t>La simulació computacional del comportament de molècules a partir de la solució numèrica de les lleis físiques que les governen és possible, però és un procés lent i ineficient per la gran complexitat de les equacions. Les xarxes neuronals (a partir d'ara NN) són conegudes i sovint aplicades en aquests casos</w:t>
+      </w:r>
+      <w:r>
+        <w:rPr>
+          <w:rFonts w:cstheme="minorHAnsi"/>
+        </w:rPr>
+        <w:t xml:space="preserve"> per la seva gran capacitat d’accelerar els processos</w:t>
+      </w:r>
+      <w:r>
+        <w:rPr>
+          <w:rFonts w:cstheme="minorHAnsi"/>
+        </w:rPr>
+        <w:t>.</w:t>
+      </w:r>
+    </w:p>
+    <w:p>
+      <w:pPr>
+        <w:pStyle w:val="Prrafodelista"/>
+        <w:shd w:val="clear" w:color="auto" w:fill="FFFFFF"/>
+        <w:spacing w:before="100" w:beforeAutospacing="1" w:after="100" w:afterAutospacing="1" w:line="240" w:lineRule="auto"/>
+        <w:rPr>
+          <w:rFonts w:cstheme="minorHAnsi"/>
+        </w:rPr>
+      </w:pPr>
+    </w:p>
+    <w:p>
+      <w:pPr>
+        <w:pStyle w:val="Prrafodelista"/>
+        <w:shd w:val="clear" w:color="auto" w:fill="FFFFFF"/>
+        <w:spacing w:before="100" w:beforeAutospacing="1" w:after="100" w:afterAutospacing="1" w:line="240" w:lineRule="auto"/>
+        <w:rPr>
+          <w:rFonts w:cstheme="minorHAnsi"/>
+        </w:rPr>
+      </w:pPr>
+      <w:r>
+        <w:rPr>
+          <w:rFonts w:cstheme="minorHAnsi"/>
+        </w:rPr>
+        <w:t xml:space="preserve">El projecte proposa </w:t>
+      </w:r>
+      <w:r>
+        <w:rPr>
+          <w:rFonts w:cstheme="minorHAnsi"/>
+        </w:rPr>
+        <w:t xml:space="preserve">fer </w:t>
+      </w:r>
+      <w:r>
+        <w:rPr>
+          <w:rFonts w:cstheme="minorHAnsi"/>
+        </w:rPr>
+        <w:t>la revisió dels treballs publicats en camps similars</w:t>
+      </w:r>
+      <w:r>
+        <w:rPr>
+          <w:rFonts w:cstheme="minorHAnsi"/>
+        </w:rPr>
+        <w:t xml:space="preserve"> i </w:t>
+      </w:r>
+      <w:r>
+        <w:rPr>
+          <w:rFonts w:cstheme="minorHAnsi"/>
+        </w:rPr>
+        <w:t>fer</w:t>
+      </w:r>
+      <w:r>
+        <w:rPr>
+          <w:rFonts w:cstheme="minorHAnsi"/>
+        </w:rPr>
+        <w:t>-ne</w:t>
+      </w:r>
+      <w:r>
+        <w:rPr>
+          <w:rFonts w:cstheme="minorHAnsi"/>
+        </w:rPr>
+        <w:t xml:space="preserve"> una adaptació/millora de les metodologies aplicades </w:t>
+      </w:r>
+      <w:r>
+        <w:rPr>
+          <w:rFonts w:cstheme="minorHAnsi"/>
+        </w:rPr>
+        <w:t>en aquests</w:t>
+      </w:r>
+      <w:r>
+        <w:rPr>
+          <w:rFonts w:cstheme="minorHAnsi"/>
+        </w:rPr>
+        <w:t xml:space="preserve"> </w:t>
+      </w:r>
+      <w:r>
+        <w:rPr>
+          <w:rFonts w:cstheme="minorHAnsi"/>
+        </w:rPr>
+        <w:t>per poder-</w:t>
+      </w:r>
+      <w:r>
+        <w:rPr>
+          <w:rFonts w:cstheme="minorHAnsi"/>
+        </w:rPr>
+        <w:t>les</w:t>
+      </w:r>
+      <w:r>
+        <w:rPr>
+          <w:rFonts w:cstheme="minorHAnsi"/>
+        </w:rPr>
+        <w:t xml:space="preserve"> aplicar en al ca</w:t>
+      </w:r>
+      <w:r>
+        <w:rPr>
+          <w:rFonts w:cstheme="minorHAnsi"/>
+        </w:rPr>
+        <w:t>mp de</w:t>
+      </w:r>
+      <w:r>
+        <w:rPr>
+          <w:rFonts w:cstheme="minorHAnsi"/>
+        </w:rPr>
+        <w:t xml:space="preserve"> l</w:t>
+      </w:r>
+      <w:r>
+        <w:rPr>
+          <w:rFonts w:cstheme="minorHAnsi"/>
+        </w:rPr>
+        <w:t>a simulació de les</w:t>
+      </w:r>
+      <w:r>
+        <w:rPr>
+          <w:rFonts w:cstheme="minorHAnsi"/>
+        </w:rPr>
+        <w:t xml:space="preserve"> interaccions </w:t>
+      </w:r>
+      <w:r>
+        <w:rPr>
+          <w:rFonts w:cstheme="minorHAnsi"/>
+        </w:rPr>
+        <w:t>moleculars (a partir d’ara MD).</w:t>
+      </w:r>
+    </w:p>
+    <w:p>
+      <w:pPr>
+        <w:pStyle w:val="Prrafodelista"/>
+        <w:shd w:val="clear" w:color="auto" w:fill="FFFFFF"/>
+        <w:spacing w:before="100" w:beforeAutospacing="1" w:after="100" w:afterAutospacing="1" w:line="240" w:lineRule="auto"/>
+        <w:rPr>
+          <w:rFonts w:cstheme="minorHAnsi"/>
+        </w:rPr>
+      </w:pPr>
+    </w:p>
+    <w:p>
+      <w:pPr>
+        <w:pStyle w:val="Prrafodelista"/>
+        <w:shd w:val="clear" w:color="auto" w:fill="FFFFFF"/>
+        <w:spacing w:before="100" w:beforeAutospacing="1" w:after="100" w:afterAutospacing="1" w:line="240" w:lineRule="auto"/>
+        <w:rPr>
+          <w:rFonts w:cstheme="minorHAnsi"/>
+        </w:rPr>
+      </w:pPr>
+      <w:r>
+        <w:rPr>
+          <w:rFonts w:cstheme="minorHAnsi"/>
+          <w:u w:val="single"/>
+        </w:rPr>
+        <w:t>Treballs revisats</w:t>
+      </w:r>
+      <w:r>
+        <w:rPr>
+          <w:rFonts w:cstheme="minorHAnsi"/>
+        </w:rPr>
+        <w:t>:</w:t>
+      </w:r>
+    </w:p>
+    <w:p>
+      <w:pPr>
+        <w:pStyle w:val="Prrafodelista"/>
+        <w:numPr>
+          <w:ilvl w:val="1"/>
+          <w:numId w:val="2"/>
+        </w:numPr>
+        <w:shd w:val="clear" w:color="auto" w:fill="FFFFFF"/>
+        <w:spacing w:before="100" w:beforeAutospacing="1" w:after="100" w:afterAutospacing="1" w:line="240" w:lineRule="auto"/>
+        <w:rPr>
+          <w:rFonts w:cstheme="minorHAnsi"/>
+        </w:rPr>
+      </w:pPr>
+      <w:r>
+        <w:rPr>
+          <w:rFonts w:cstheme="minorHAnsi"/>
+        </w:rPr>
+        <w:t xml:space="preserve">K. T. </w:t>
+      </w:r>
+      <w:proofErr w:type="spellStart"/>
+      <w:r>
+        <w:rPr>
+          <w:rFonts w:cstheme="minorHAnsi"/>
+        </w:rPr>
+        <w:t>Schütt</w:t>
+      </w:r>
+      <w:proofErr w:type="spellEnd"/>
+      <w:r>
+        <w:rPr>
+          <w:rFonts w:cstheme="minorHAnsi"/>
+        </w:rPr>
+        <w:t xml:space="preserve">, P. </w:t>
+      </w:r>
+      <w:proofErr w:type="spellStart"/>
+      <w:r>
+        <w:rPr>
+          <w:rFonts w:cstheme="minorHAnsi"/>
+        </w:rPr>
+        <w:t>Kessel</w:t>
+      </w:r>
+      <w:proofErr w:type="spellEnd"/>
+      <w:r>
+        <w:rPr>
+          <w:rFonts w:cstheme="minorHAnsi"/>
+        </w:rPr>
+        <w:t xml:space="preserve">, M. </w:t>
+      </w:r>
+      <w:proofErr w:type="spellStart"/>
+      <w:r>
+        <w:rPr>
+          <w:rFonts w:cstheme="minorHAnsi"/>
+        </w:rPr>
+        <w:t>Gastegger</w:t>
+      </w:r>
+      <w:proofErr w:type="spellEnd"/>
+      <w:r>
+        <w:rPr>
+          <w:rFonts w:cstheme="minorHAnsi"/>
+        </w:rPr>
+        <w:t xml:space="preserve">, K. A. </w:t>
+      </w:r>
+      <w:proofErr w:type="spellStart"/>
+      <w:r>
+        <w:rPr>
+          <w:rFonts w:cstheme="minorHAnsi"/>
+        </w:rPr>
+        <w:t>Nicoli</w:t>
+      </w:r>
+      <w:proofErr w:type="spellEnd"/>
+      <w:r>
+        <w:rPr>
+          <w:rFonts w:cstheme="minorHAnsi"/>
+        </w:rPr>
+        <w:t xml:space="preserve">, A. </w:t>
+      </w:r>
+      <w:proofErr w:type="spellStart"/>
+      <w:r>
+        <w:rPr>
+          <w:rFonts w:cstheme="minorHAnsi"/>
+        </w:rPr>
+        <w:t>Tkatchenko</w:t>
+      </w:r>
+      <w:proofErr w:type="spellEnd"/>
+      <w:r>
+        <w:rPr>
+          <w:rFonts w:cstheme="minorHAnsi"/>
+        </w:rPr>
+        <w:t xml:space="preserve">, </w:t>
+      </w:r>
+      <w:proofErr w:type="spellStart"/>
+      <w:r>
+        <w:rPr>
+          <w:rFonts w:cstheme="minorHAnsi"/>
+        </w:rPr>
+        <w:t>and</w:t>
+      </w:r>
+      <w:proofErr w:type="spellEnd"/>
+      <w:r>
+        <w:rPr>
+          <w:rFonts w:cstheme="minorHAnsi"/>
+        </w:rPr>
+        <w:t xml:space="preserve"> K.-R. </w:t>
+      </w:r>
+      <w:proofErr w:type="spellStart"/>
+      <w:r>
+        <w:rPr>
+          <w:rFonts w:cstheme="minorHAnsi"/>
+        </w:rPr>
+        <w:t>Müller</w:t>
+      </w:r>
+      <w:proofErr w:type="spellEnd"/>
+      <w:r>
+        <w:rPr>
+          <w:rFonts w:cstheme="minorHAnsi"/>
+        </w:rPr>
+        <w:t xml:space="preserve">. </w:t>
+      </w:r>
+      <w:r>
+        <w:rPr>
+          <w:rFonts w:cstheme="minorHAnsi"/>
+          <w:b/>
+          <w:bCs/>
+        </w:rPr>
+        <w:t>SchNetPack:</w:t>
+      </w:r>
+      <w:r>
+        <w:rPr>
+          <w:rFonts w:cstheme="minorHAnsi"/>
+          <w:bCs/>
+        </w:rPr>
+        <w:t xml:space="preserve"> </w:t>
+      </w:r>
+      <w:r>
+        <w:rPr>
+          <w:rFonts w:cstheme="minorHAnsi"/>
+          <w:b/>
+          <w:bCs/>
+        </w:rPr>
+        <w:t xml:space="preserve">A </w:t>
+      </w:r>
+      <w:proofErr w:type="spellStart"/>
+      <w:r>
+        <w:rPr>
+          <w:rFonts w:cstheme="minorHAnsi"/>
+          <w:b/>
+          <w:bCs/>
+        </w:rPr>
+        <w:t>Deep</w:t>
+      </w:r>
+      <w:proofErr w:type="spellEnd"/>
+      <w:r>
+        <w:rPr>
+          <w:rFonts w:cstheme="minorHAnsi"/>
+          <w:b/>
+          <w:bCs/>
+        </w:rPr>
+        <w:t xml:space="preserve"> </w:t>
+      </w:r>
+      <w:proofErr w:type="spellStart"/>
+      <w:r>
+        <w:rPr>
+          <w:rFonts w:cstheme="minorHAnsi"/>
+          <w:b/>
+          <w:bCs/>
+        </w:rPr>
+        <w:t>Learning</w:t>
+      </w:r>
+      <w:proofErr w:type="spellEnd"/>
+      <w:r>
+        <w:rPr>
+          <w:rFonts w:cstheme="minorHAnsi"/>
+          <w:b/>
+          <w:bCs/>
+        </w:rPr>
+        <w:t xml:space="preserve"> </w:t>
+      </w:r>
+      <w:proofErr w:type="spellStart"/>
+      <w:r>
+        <w:rPr>
+          <w:rFonts w:cstheme="minorHAnsi"/>
+          <w:b/>
+          <w:bCs/>
+        </w:rPr>
+        <w:t>Toolbox</w:t>
+      </w:r>
+      <w:proofErr w:type="spellEnd"/>
+      <w:r>
+        <w:rPr>
+          <w:rFonts w:cstheme="minorHAnsi"/>
+          <w:b/>
+          <w:bCs/>
+        </w:rPr>
+        <w:t xml:space="preserve"> For </w:t>
+      </w:r>
+      <w:proofErr w:type="spellStart"/>
+      <w:r>
+        <w:rPr>
+          <w:rFonts w:cstheme="minorHAnsi"/>
+          <w:b/>
+          <w:bCs/>
+        </w:rPr>
+        <w:t>Atomistic</w:t>
+      </w:r>
+      <w:proofErr w:type="spellEnd"/>
+      <w:r>
+        <w:rPr>
+          <w:rFonts w:cstheme="minorHAnsi"/>
+          <w:b/>
+          <w:bCs/>
+        </w:rPr>
+        <w:t xml:space="preserve"> Systems</w:t>
+      </w:r>
+      <w:r>
+        <w:rPr>
+          <w:rFonts w:cstheme="minorHAnsi"/>
+          <w:bCs/>
+        </w:rPr>
+        <w:t xml:space="preserve">. </w:t>
+      </w:r>
+      <w:proofErr w:type="spellStart"/>
+      <w:r>
+        <w:rPr>
+          <w:rFonts w:cstheme="minorHAnsi"/>
+          <w:i/>
+          <w:iCs/>
+        </w:rPr>
+        <w:t>Journal</w:t>
+      </w:r>
+      <w:proofErr w:type="spellEnd"/>
+      <w:r>
+        <w:rPr>
+          <w:rFonts w:cstheme="minorHAnsi"/>
+          <w:i/>
+          <w:iCs/>
+        </w:rPr>
+        <w:t xml:space="preserve"> of </w:t>
+      </w:r>
+      <w:proofErr w:type="spellStart"/>
+      <w:r>
+        <w:rPr>
+          <w:rFonts w:cstheme="minorHAnsi"/>
+          <w:i/>
+          <w:iCs/>
+        </w:rPr>
+        <w:t>chemical</w:t>
+      </w:r>
+      <w:proofErr w:type="spellEnd"/>
+      <w:r>
+        <w:rPr>
+          <w:rFonts w:cstheme="minorHAnsi"/>
+          <w:i/>
+          <w:iCs/>
+        </w:rPr>
+        <w:t xml:space="preserve"> </w:t>
+      </w:r>
+      <w:proofErr w:type="spellStart"/>
+      <w:r>
+        <w:rPr>
+          <w:rFonts w:cstheme="minorHAnsi"/>
+          <w:i/>
+          <w:iCs/>
+        </w:rPr>
+        <w:t>theory</w:t>
+      </w:r>
+      <w:proofErr w:type="spellEnd"/>
+      <w:r>
+        <w:rPr>
+          <w:rFonts w:cstheme="minorHAnsi"/>
+          <w:i/>
+          <w:iCs/>
+        </w:rPr>
+        <w:t xml:space="preserve"> </w:t>
+      </w:r>
+      <w:proofErr w:type="spellStart"/>
+      <w:r>
+        <w:rPr>
+          <w:rFonts w:cstheme="minorHAnsi"/>
+          <w:i/>
+          <w:iCs/>
+        </w:rPr>
+        <w:t>and</w:t>
+      </w:r>
+      <w:proofErr w:type="spellEnd"/>
+      <w:r>
+        <w:rPr>
+          <w:rFonts w:cstheme="minorHAnsi"/>
+          <w:i/>
+          <w:iCs/>
+        </w:rPr>
+        <w:t xml:space="preserve"> </w:t>
+      </w:r>
+      <w:proofErr w:type="spellStart"/>
+      <w:r>
+        <w:rPr>
+          <w:rFonts w:cstheme="minorHAnsi"/>
+          <w:i/>
+          <w:iCs/>
+        </w:rPr>
+        <w:t>computation</w:t>
+      </w:r>
+      <w:proofErr w:type="spellEnd"/>
+      <w:r>
+        <w:rPr>
+          <w:rFonts w:cstheme="minorHAnsi"/>
+        </w:rPr>
+        <w:t>, 2019, 15, 448-455</w:t>
+      </w:r>
+    </w:p>
+    <w:p>
+      <w:pPr>
+        <w:pStyle w:val="Prrafodelista"/>
+        <w:shd w:val="clear" w:color="auto" w:fill="FFFFFF"/>
+        <w:spacing w:before="100" w:beforeAutospacing="1" w:after="100" w:afterAutospacing="1" w:line="240" w:lineRule="auto"/>
+        <w:rPr>
+          <w:rFonts w:cstheme="minorHAnsi"/>
+        </w:rPr>
+      </w:pPr>
+    </w:p>
+    <w:p>
+      <w:pPr>
+        <w:pStyle w:val="Prrafodelista"/>
+        <w:shd w:val="clear" w:color="auto" w:fill="FFFFFF"/>
+        <w:spacing w:before="100" w:beforeAutospacing="1" w:after="100" w:afterAutospacing="1" w:line="240" w:lineRule="auto"/>
+        <w:rPr>
+          <w:rFonts w:cstheme="minorHAnsi"/>
+        </w:rPr>
+      </w:pPr>
+    </w:p>
+    <w:p>
+      <w:pPr>
+        <w:pStyle w:val="Prrafodelista"/>
+        <w:shd w:val="clear" w:color="auto" w:fill="FFFFFF"/>
+        <w:spacing w:before="100" w:beforeAutospacing="1" w:after="100" w:afterAutospacing="1" w:line="240" w:lineRule="auto"/>
+        <w:rPr>
+          <w:rFonts w:eastAsia="Times New Roman" w:cstheme="minorHAnsi"/>
+          <w:color w:val="222222"/>
+          <w:sz w:val="24"/>
+          <w:szCs w:val="24"/>
+          <w:lang w:eastAsia="es-ES"/>
+        </w:rPr>
+      </w:pPr>
+    </w:p>
+    <w:p>
+      <w:pPr>
+        <w:pStyle w:val="Prrafodelista"/>
+        <w:numPr>
+          <w:ilvl w:val="0"/>
+          <w:numId w:val="3"/>
+        </w:numPr>
+        <w:shd w:val="clear" w:color="auto" w:fill="FFFFFF"/>
+        <w:spacing w:before="100" w:beforeAutospacing="1" w:after="100" w:afterAutospacing="1" w:line="240" w:lineRule="auto"/>
+        <w:rPr>
+          <w:rFonts w:eastAsia="Times New Roman" w:cstheme="minorHAnsi"/>
+          <w:b/>
+          <w:bCs/>
+          <w:color w:val="222222"/>
+          <w:sz w:val="24"/>
+          <w:szCs w:val="24"/>
+          <w:lang w:eastAsia="es-ES"/>
+        </w:rPr>
+      </w:pPr>
+      <w:r>
+        <w:rPr>
+          <w:rFonts w:eastAsia="Times New Roman" w:cstheme="minorHAnsi"/>
+          <w:b/>
+          <w:bCs/>
+          <w:color w:val="222222"/>
+          <w:sz w:val="24"/>
+          <w:szCs w:val="24"/>
+          <w:lang w:eastAsia="es-ES"/>
+        </w:rPr>
+        <w:t>OBJECTIU DEL TFG</w:t>
+      </w:r>
+    </w:p>
+    <w:p>
+      <w:pPr>
+        <w:shd w:val="clear" w:color="auto" w:fill="FFFFFF"/>
+        <w:spacing w:before="100" w:beforeAutospacing="1" w:after="100" w:afterAutospacing="1" w:line="240" w:lineRule="auto"/>
+        <w:ind w:left="708"/>
+        <w:rPr>
+          <w:rFonts w:eastAsia="Times New Roman" w:cstheme="minorHAnsi"/>
+          <w:color w:val="222222"/>
+          <w:lang w:eastAsia="es-ES"/>
+        </w:rPr>
+      </w:pPr>
+      <w:commentRangeStart w:id="0"/>
+      <w:r>
+        <w:rPr>
+          <w:rFonts w:eastAsia="Times New Roman" w:cstheme="minorHAnsi"/>
+          <w:color w:val="222222"/>
+          <w:lang w:eastAsia="es-ES"/>
+        </w:rPr>
+        <w:t>Definir</w:t>
+      </w:r>
+      <w:r>
+        <w:rPr>
+          <w:rFonts w:eastAsia="Times New Roman" w:cstheme="minorHAnsi"/>
+          <w:color w:val="222222"/>
+          <w:lang w:eastAsia="es-ES"/>
+        </w:rPr>
+        <w:t>, entrenar i validar</w:t>
+      </w:r>
+      <w:r>
+        <w:rPr>
+          <w:rFonts w:eastAsia="Times New Roman" w:cstheme="minorHAnsi"/>
+          <w:color w:val="222222"/>
+          <w:lang w:eastAsia="es-ES"/>
+        </w:rPr>
+        <w:t xml:space="preserve"> </w:t>
+      </w:r>
+      <w:r>
+        <w:rPr>
+          <w:rFonts w:eastAsia="Times New Roman" w:cstheme="minorHAnsi"/>
+          <w:color w:val="222222"/>
+          <w:lang w:eastAsia="es-ES"/>
+        </w:rPr>
+        <w:t xml:space="preserve">una </w:t>
+      </w:r>
+      <w:r>
+        <w:rPr>
+          <w:rFonts w:eastAsia="Times New Roman" w:cstheme="minorHAnsi"/>
+          <w:color w:val="222222"/>
+          <w:lang w:eastAsia="es-ES"/>
+        </w:rPr>
+        <w:t xml:space="preserve">arquitectura </w:t>
+      </w:r>
+      <w:r>
+        <w:rPr>
+          <w:rFonts w:eastAsia="Times New Roman" w:cstheme="minorHAnsi"/>
+          <w:color w:val="222222"/>
+          <w:lang w:eastAsia="es-ES"/>
+        </w:rPr>
+        <w:t>de</w:t>
+      </w:r>
+      <w:r>
+        <w:rPr>
+          <w:rFonts w:eastAsia="Times New Roman" w:cstheme="minorHAnsi"/>
+          <w:color w:val="222222"/>
+          <w:lang w:eastAsia="es-ES"/>
+        </w:rPr>
+        <w:t xml:space="preserve"> NN capaç de dur a terme simulacions de MD</w:t>
+      </w:r>
+      <w:r>
+        <w:rPr>
+          <w:rFonts w:eastAsia="Times New Roman" w:cstheme="minorHAnsi"/>
+          <w:color w:val="222222"/>
+          <w:lang w:eastAsia="es-ES"/>
+        </w:rPr>
+        <w:t xml:space="preserve"> entre molècules senzilles</w:t>
+      </w:r>
+      <w:r>
+        <w:rPr>
+          <w:rFonts w:eastAsia="Times New Roman" w:cstheme="minorHAnsi"/>
+          <w:color w:val="222222"/>
+          <w:lang w:eastAsia="es-ES"/>
+        </w:rPr>
+        <w:t>.</w:t>
+      </w:r>
+      <w:commentRangeEnd w:id="0"/>
+      <w:r>
+        <w:rPr>
+          <w:rStyle w:val="Refdecomentario"/>
+        </w:rPr>
+        <w:commentReference w:id="0"/>
+      </w:r>
+    </w:p>
+    <w:p>
+      <w:pPr>
+        <w:pStyle w:val="Prrafodelista"/>
+        <w:shd w:val="clear" w:color="auto" w:fill="FFFFFF"/>
+        <w:spacing w:before="100" w:beforeAutospacing="1" w:after="100" w:afterAutospacing="1" w:line="240" w:lineRule="auto"/>
+        <w:rPr>
+          <w:rFonts w:ascii="Helvetica" w:eastAsia="Times New Roman" w:hAnsi="Helvetica" w:cs="Helvetica"/>
+          <w:b/>
+          <w:bCs/>
+          <w:color w:val="222222"/>
+          <w:sz w:val="24"/>
+          <w:szCs w:val="24"/>
+          <w:lang w:eastAsia="es-ES"/>
+        </w:rPr>
+      </w:pPr>
+    </w:p>
+    <w:p>
+      <w:pPr>
+        <w:pStyle w:val="Prrafodelista"/>
+        <w:numPr>
+          <w:ilvl w:val="0"/>
+          <w:numId w:val="3"/>
+        </w:numPr>
+        <w:shd w:val="clear" w:color="auto" w:fill="FFFFFF"/>
+        <w:spacing w:before="100" w:beforeAutospacing="1" w:after="100" w:afterAutospacing="1" w:line="240" w:lineRule="auto"/>
+        <w:rPr>
+          <w:rFonts w:ascii="Helvetica" w:eastAsia="Times New Roman" w:hAnsi="Helvetica" w:cs="Helvetica"/>
+          <w:color w:val="222222"/>
+          <w:sz w:val="24"/>
+          <w:szCs w:val="24"/>
+          <w:lang w:eastAsia="es-ES"/>
+        </w:rPr>
+      </w:pPr>
+      <w:r>
+        <w:rPr>
+          <w:rFonts w:ascii="Helvetica" w:eastAsia="Times New Roman" w:hAnsi="Helvetica" w:cs="Helvetica"/>
+          <w:color w:val="222222"/>
+          <w:sz w:val="24"/>
+          <w:szCs w:val="24"/>
+          <w:lang w:eastAsia="es-ES"/>
+        </w:rPr>
+        <w:t>METODOLOGIA</w:t>
+      </w:r>
+    </w:p>
+    <w:p>
+      <w:pPr>
+        <w:pStyle w:val="Prrafodelista"/>
+        <w:numPr>
+          <w:ilvl w:val="0"/>
+          <w:numId w:val="3"/>
+        </w:numPr>
+        <w:shd w:val="clear" w:color="auto" w:fill="FFFFFF"/>
+        <w:spacing w:before="100" w:beforeAutospacing="1" w:after="100" w:afterAutospacing="1" w:line="240" w:lineRule="auto"/>
+        <w:rPr>
+          <w:rFonts w:ascii="Helvetica" w:eastAsia="Times New Roman" w:hAnsi="Helvetica" w:cs="Helvetica"/>
+          <w:color w:val="222222"/>
+          <w:sz w:val="24"/>
+          <w:szCs w:val="24"/>
+          <w:lang w:eastAsia="es-ES"/>
+        </w:rPr>
+      </w:pPr>
+      <w:r>
+        <w:rPr>
+          <w:rFonts w:ascii="Helvetica" w:eastAsia="Times New Roman" w:hAnsi="Helvetica" w:cs="Helvetica"/>
+          <w:color w:val="222222"/>
+          <w:sz w:val="24"/>
+          <w:szCs w:val="24"/>
+          <w:lang w:eastAsia="es-ES"/>
+        </w:rPr>
+        <w:t>PLANIFICACIO</w:t>
+      </w:r>
+    </w:p>
+    <w:p>
+      <w:pPr>
+        <w:shd w:val="clear" w:color="auto" w:fill="FFFFFF"/>
+        <w:spacing w:before="100" w:beforeAutospacing="1" w:after="100" w:afterAutospacing="1" w:line="240" w:lineRule="auto"/>
+        <w:rPr>
+          <w:rFonts w:ascii="Helvetica" w:eastAsia="Times New Roman" w:hAnsi="Helvetica" w:cs="Helvetica"/>
+          <w:color w:val="222222"/>
+          <w:sz w:val="24"/>
+          <w:szCs w:val="24"/>
+          <w:lang w:eastAsia="es-ES"/>
+        </w:rPr>
+      </w:pPr>
     </w:p>
     <w:p/>
     <w:sectPr>
@@ -324,6 +1150,45 @@
 </w:document>
 </file>
 
+<file path=word/comments.xml><?xml version="1.0" encoding="utf-8"?>
+<w:comments xmlns:wpc="http://schemas.microsoft.com/office/word/2010/wordprocessingCanvas" xmlns:cx="http://schemas.microsoft.com/office/drawing/2014/chartex" xmlns:cx1="http://schemas.microsoft.com/office/drawing/2015/9/8/chartex" xmlns:cx2="http://schemas.microsoft.com/office/drawing/2015/10/21/chartex" xmlns:cx3="http://schemas.microsoft.com/office/drawing/2016/5/9/chartex" xmlns:cx4="http://schemas.microsoft.com/office/drawing/2016/5/10/chartex" xmlns:cx5="http://schemas.microsoft.com/office/drawing/2016/5/11/chartex" xmlns:cx6="http://schemas.microsoft.com/office/drawing/2016/5/12/chartex" xmlns:cx7="http://schemas.microsoft.com/office/drawing/2016/5/13/chartex" xmlns:cx8="http://schemas.microsoft.com/office/drawing/2016/5/14/chartex" xmlns:mc="http://schemas.openxmlformats.org/markup-compatibility/2006" xmlns:aink="http://schemas.microsoft.com/office/drawing/2016/ink" xmlns:am3d="http://schemas.microsoft.com/office/drawing/2017/model3d" xmlns:o="urn:schemas-microsoft-com:office:office" xmlns:oel="http://schemas.microsoft.com/office/2019/extlst" xmlns:r="http://schemas.openxmlformats.org/officeDocument/2006/relationships" xmlns:m="http://schemas.openxmlformats.org/officeDocument/2006/math" xmlns:v="urn:schemas-microsoft-com:vml" xmlns:wp14="http://schemas.microsoft.com/office/word/2010/wordprocessingDrawing" xmlns:wp="http://schemas.openxmlformats.org/drawingml/2006/wordprocessingDrawing" xmlns:w10="urn:schemas-microsoft-com:office:word" xmlns:w="http://schemas.openxmlformats.org/wordprocessingml/2006/main" xmlns:w14="http://schemas.microsoft.com/office/word/2010/wordml" xmlns:w15="http://schemas.microsoft.com/office/word/2012/wordml" xmlns:w16cex="http://schemas.microsoft.com/office/word/2018/wordml/cex" xmlns:w16cid="http://schemas.microsoft.com/office/word/2016/wordml/cid" xmlns:w16="http://schemas.microsoft.com/office/word/2018/wordml" xmlns:w16sdtdh="http://schemas.microsoft.com/office/word/2020/wordml/sdtdatahash" xmlns:w16se="http://schemas.microsoft.com/office/word/2015/wordml/symex" xmlns:wpg="http://schemas.microsoft.com/office/word/2010/wordprocessingGroup" xmlns:wpi="http://schemas.microsoft.com/office/word/2010/wordprocessingInk" xmlns:wne="http://schemas.microsoft.com/office/word/2006/wordml" xmlns:wps="http://schemas.microsoft.com/office/word/2010/wordprocessingShape" mc:Ignorable="w14 w15 w16se w16cid w16 w16cex w16sdtdh wp14">
+  <w:comment w:id="0" w:author="Joan Tibau Terma" w:date="2023-03-07T20:40:00Z" w:initials="JTT">
+    <w:p>
+      <w:pPr>
+        <w:pStyle w:val="Textocomentario"/>
+      </w:pPr>
+      <w:r>
+        <w:rPr>
+          <w:rStyle w:val="Refdecomentario"/>
+        </w:rPr>
+        <w:annotationRef/>
+      </w:r>
+      <w:r>
+        <w:t xml:space="preserve">L'objectiu principal ha quedat molt curt. Caldria que afegis objectius </w:t>
+      </w:r>
+    </w:p>
+  </w:comment>
+</w:comments>
+</file>
+
+<file path=word/commentsExtended.xml><?xml version="1.0" encoding="utf-8"?>
+<w15:commentsEx xmlns:wpc="http://schemas.microsoft.com/office/word/2010/wordprocessingCanvas" xmlns:cx="http://schemas.microsoft.com/office/drawing/2014/chartex" xmlns:cx1="http://schemas.microsoft.com/office/drawing/2015/9/8/chartex" xmlns:cx2="http://schemas.microsoft.com/office/drawing/2015/10/21/chartex" xmlns:cx3="http://schemas.microsoft.com/office/drawing/2016/5/9/chartex" xmlns:cx4="http://schemas.microsoft.com/office/drawing/2016/5/10/chartex" xmlns:cx5="http://schemas.microsoft.com/office/drawing/2016/5/11/chartex" xmlns:cx6="http://schemas.microsoft.com/office/drawing/2016/5/12/chartex" xmlns:cx7="http://schemas.microsoft.com/office/drawing/2016/5/13/chartex" xmlns:cx8="http://schemas.microsoft.com/office/drawing/2016/5/14/chartex" xmlns:mc="http://schemas.openxmlformats.org/markup-compatibility/2006" xmlns:aink="http://schemas.microsoft.com/office/drawing/2016/ink" xmlns:am3d="http://schemas.microsoft.com/office/drawing/2017/model3d" xmlns:o="urn:schemas-microsoft-com:office:office" xmlns:oel="http://schemas.microsoft.com/office/2019/extlst" xmlns:r="http://schemas.openxmlformats.org/officeDocument/2006/relationships" xmlns:m="http://schemas.openxmlformats.org/officeDocument/2006/math" xmlns:v="urn:schemas-microsoft-com:vml" xmlns:wp14="http://schemas.microsoft.com/office/word/2010/wordprocessingDrawing" xmlns:wp="http://schemas.openxmlformats.org/drawingml/2006/wordprocessingDrawing" xmlns:w10="urn:schemas-microsoft-com:office:word" xmlns:w="http://schemas.openxmlformats.org/wordprocessingml/2006/main" xmlns:w14="http://schemas.microsoft.com/office/word/2010/wordml" xmlns:w15="http://schemas.microsoft.com/office/word/2012/wordml" xmlns:w16cex="http://schemas.microsoft.com/office/word/2018/wordml/cex" xmlns:w16cid="http://schemas.microsoft.com/office/word/2016/wordml/cid" xmlns:w16="http://schemas.microsoft.com/office/word/2018/wordml" xmlns:w16sdtdh="http://schemas.microsoft.com/office/word/2020/wordml/sdtdatahash" xmlns:w16se="http://schemas.microsoft.com/office/word/2015/wordml/symex" xmlns:wpg="http://schemas.microsoft.com/office/word/2010/wordprocessingGroup" xmlns:wpi="http://schemas.microsoft.com/office/word/2010/wordprocessingInk" xmlns:wne="http://schemas.microsoft.com/office/word/2006/wordml" xmlns:wps="http://schemas.microsoft.com/office/word/2010/wordprocessingShape" mc:Ignorable="w14 w15 w16se w16cid w16 w16cex w16sdtdh wp14">
+  <w15:commentEx w15:paraId="1B7C68B5" w15:done="0"/>
+</w15:commentsEx>
+</file>
+
+<file path=word/commentsExtensible.xml><?xml version="1.0" encoding="utf-8"?>
+<w16cex:commentsExtensible xmlns:wpc="http://schemas.microsoft.com/office/word/2010/wordprocessingCanvas" xmlns:cx="http://schemas.microsoft.com/office/drawing/2014/chartex" xmlns:cx1="http://schemas.microsoft.com/office/drawing/2015/9/8/chartex" xmlns:cx2="http://schemas.microsoft.com/office/drawing/2015/10/21/chartex" xmlns:cx3="http://schemas.microsoft.com/office/drawing/2016/5/9/chartex" xmlns:cx4="http://schemas.microsoft.com/office/drawing/2016/5/10/chartex" xmlns:cx5="http://schemas.microsoft.com/office/drawing/2016/5/11/chartex" xmlns:cx6="http://schemas.microsoft.com/office/drawing/2016/5/12/chartex" xmlns:cx7="http://schemas.microsoft.com/office/drawing/2016/5/13/chartex" xmlns:cx8="http://schemas.microsoft.com/office/drawing/2016/5/14/chartex" xmlns:mc="http://schemas.openxmlformats.org/markup-compatibility/2006" xmlns:aink="http://schemas.microsoft.com/office/drawing/2016/ink" xmlns:am3d="http://schemas.microsoft.com/office/drawing/2017/model3d" xmlns:o="urn:schemas-microsoft-com:office:office" xmlns:oel="http://schemas.microsoft.com/office/2019/extlst" xmlns:r="http://schemas.openxmlformats.org/officeDocument/2006/relationships" xmlns:m="http://schemas.openxmlformats.org/officeDocument/2006/math" xmlns:v="urn:schemas-microsoft-com:vml" xmlns:wp14="http://schemas.microsoft.com/office/word/2010/wordprocessingDrawing" xmlns:wp="http://schemas.openxmlformats.org/drawingml/2006/wordprocessingDrawing" xmlns:w10="urn:schemas-microsoft-com:office:word" xmlns:w="http://schemas.openxmlformats.org/wordprocessingml/2006/main" xmlns:w14="http://schemas.microsoft.com/office/word/2010/wordml" xmlns:w15="http://schemas.microsoft.com/office/word/2012/wordml" xmlns:w16cex="http://schemas.microsoft.com/office/word/2018/wordml/cex" xmlns:w16cid="http://schemas.microsoft.com/office/word/2016/wordml/cid" xmlns:w16="http://schemas.microsoft.com/office/word/2018/wordml" xmlns:w16sdtdh="http://schemas.microsoft.com/office/word/2020/wordml/sdtdatahash" xmlns:w16se="http://schemas.microsoft.com/office/word/2015/wordml/symex" xmlns:wpg="http://schemas.microsoft.com/office/word/2010/wordprocessingGroup" xmlns:wpi="http://schemas.microsoft.com/office/word/2010/wordprocessingInk" xmlns:wne="http://schemas.microsoft.com/office/word/2006/wordml" xmlns:wps="http://schemas.microsoft.com/office/word/2010/wordprocessingShape" mc:Ignorable="w14 w15 w16se w16cid w16 w16cex w16sdtdh wp14">
+  <w16cex:commentExtensible w16cex:durableId="27B21FAB" w16cex:dateUtc="2023-03-07T19:40:00Z"/>
+</w16cex:commentsExtensible>
+</file>
+
+<file path=word/commentsIds.xml><?xml version="1.0" encoding="utf-8"?>
+<w16cid:commentsIds xmlns:wpc="http://schemas.microsoft.com/office/word/2010/wordprocessingCanvas" xmlns:cx="http://schemas.microsoft.com/office/drawing/2014/chartex" xmlns:cx1="http://schemas.microsoft.com/office/drawing/2015/9/8/chartex" xmlns:cx2="http://schemas.microsoft.com/office/drawing/2015/10/21/chartex" xmlns:cx3="http://schemas.microsoft.com/office/drawing/2016/5/9/chartex" xmlns:cx4="http://schemas.microsoft.com/office/drawing/2016/5/10/chartex" xmlns:cx5="http://schemas.microsoft.com/office/drawing/2016/5/11/chartex" xmlns:cx6="http://schemas.microsoft.com/office/drawing/2016/5/12/chartex" xmlns:cx7="http://schemas.microsoft.com/office/drawing/2016/5/13/chartex" xmlns:cx8="http://schemas.microsoft.com/office/drawing/2016/5/14/chartex" xmlns:mc="http://schemas.openxmlformats.org/markup-compatibility/2006" xmlns:aink="http://schemas.microsoft.com/office/drawing/2016/ink" xmlns:am3d="http://schemas.microsoft.com/office/drawing/2017/model3d" xmlns:o="urn:schemas-microsoft-com:office:office" xmlns:oel="http://schemas.microsoft.com/office/2019/extlst" xmlns:r="http://schemas.openxmlformats.org/officeDocument/2006/relationships" xmlns:m="http://schemas.openxmlformats.org/officeDocument/2006/math" xmlns:v="urn:schemas-microsoft-com:vml" xmlns:wp14="http://schemas.microsoft.com/office/word/2010/wordprocessingDrawing" xmlns:wp="http://schemas.openxmlformats.org/drawingml/2006/wordprocessingDrawing" xmlns:w10="urn:schemas-microsoft-com:office:word" xmlns:w="http://schemas.openxmlformats.org/wordprocessingml/2006/main" xmlns:w14="http://schemas.microsoft.com/office/word/2010/wordml" xmlns:w15="http://schemas.microsoft.com/office/word/2012/wordml" xmlns:w16cex="http://schemas.microsoft.com/office/word/2018/wordml/cex" xmlns:w16cid="http://schemas.microsoft.com/office/word/2016/wordml/cid" xmlns:w16="http://schemas.microsoft.com/office/word/2018/wordml" xmlns:w16sdtdh="http://schemas.microsoft.com/office/word/2020/wordml/sdtdatahash" xmlns:w16se="http://schemas.microsoft.com/office/word/2015/wordml/symex" xmlns:wpg="http://schemas.microsoft.com/office/word/2010/wordprocessingGroup" xmlns:wpi="http://schemas.microsoft.com/office/word/2010/wordprocessingInk" xmlns:wne="http://schemas.microsoft.com/office/word/2006/wordml" xmlns:wps="http://schemas.microsoft.com/office/word/2010/wordprocessingShape" mc:Ignorable="w14 w15 w16se w16cid w16 w16cex w16sdtdh wp14">
+  <w16cid:commentId w16cid:paraId="1B7C68B5" w16cid:durableId="27B21FAB"/>
+</w16cid:commentsIds>
+</file>
+
 <file path=word/numbering.xml><?xml version="1.0" encoding="utf-8"?>
 <w:numbering xmlns:wpc="http://schemas.microsoft.com/office/word/2010/wordprocessingCanvas" xmlns:cx="http://schemas.microsoft.com/office/drawing/2014/chartex" xmlns:cx1="http://schemas.microsoft.com/office/drawing/2015/9/8/chartex" xmlns:cx2="http://schemas.microsoft.com/office/drawing/2015/10/21/chartex" xmlns:cx3="http://schemas.microsoft.com/office/drawing/2016/5/9/chartex" xmlns:cx4="http://schemas.microsoft.com/office/drawing/2016/5/10/chartex" xmlns:cx5="http://schemas.microsoft.com/office/drawing/2016/5/11/chartex" xmlns:cx6="http://schemas.microsoft.com/office/drawing/2016/5/12/chartex" xmlns:cx7="http://schemas.microsoft.com/office/drawing/2016/5/13/chartex" xmlns:cx8="http://schemas.microsoft.com/office/drawing/2016/5/14/chartex" xmlns:mc="http://schemas.openxmlformats.org/markup-compatibility/2006" xmlns:aink="http://schemas.microsoft.com/office/drawing/2016/ink" xmlns:am3d="http://schemas.microsoft.com/office/drawing/2017/model3d" xmlns:o="urn:schemas-microsoft-com:office:office" xmlns:oel="http://schemas.microsoft.com/office/2019/extlst" xmlns:r="http://schemas.openxmlformats.org/officeDocument/2006/relationships" xmlns:m="http://schemas.openxmlformats.org/officeDocument/2006/math" xmlns:v="urn:schemas-microsoft-com:vml" xmlns:wp14="http://schemas.microsoft.com/office/word/2010/wordprocessingDrawing" xmlns:wp="http://schemas.openxmlformats.org/drawingml/2006/wordprocessingDrawing" xmlns:w10="urn:schemas-microsoft-com:office:word" xmlns:w="http://schemas.openxmlformats.org/wordprocessingml/2006/main" xmlns:w14="http://schemas.microsoft.com/office/word/2010/wordml" xmlns:w15="http://schemas.microsoft.com/office/word/2012/wordml" xmlns:w16cex="http://schemas.microsoft.com/office/word/2018/wordml/cex" xmlns:w16cid="http://schemas.microsoft.com/office/word/2016/wordml/cid" xmlns:w16="http://schemas.microsoft.com/office/word/2018/wordml" xmlns:w16sdtdh="http://schemas.microsoft.com/office/word/2020/wordml/sdtdatahash" xmlns:w16se="http://schemas.microsoft.com/office/word/2015/wordml/symex" xmlns:wpg="http://schemas.microsoft.com/office/word/2010/wordprocessingGroup" xmlns:wpi="http://schemas.microsoft.com/office/word/2010/wordprocessingInk" xmlns:wne="http://schemas.microsoft.com/office/word/2006/wordml" xmlns:wps="http://schemas.microsoft.com/office/word/2010/wordprocessingShape" mc:Ignorable="w14 w15 w16se w16cid w16 w16cex w16sdtdh wp14">
   <w:abstractNum w:abstractNumId="0" w15:restartNumberingAfterBreak="0">
@@ -478,7 +1343,7 @@
   <w:abstractNum w:abstractNumId="1" w15:restartNumberingAfterBreak="0">
     <w:nsid w:val="32EA7E7A"/>
     <w:multiLevelType w:val="multilevel"/>
-    <w:tmpl w:val="DDDA7F72"/>
+    <w:tmpl w:val="129E9164"/>
     <w:lvl w:ilvl="0">
       <w:start w:val="1"/>
       <w:numFmt w:val="bullet"/>
@@ -495,20 +1360,16 @@
         <w:sz w:val="20"/>
       </w:rPr>
     </w:lvl>
-    <w:lvl w:ilvl="1" w:tentative="1">
-      <w:start w:val="1"/>
+    <w:lvl w:ilvl="1">
+      <w:start w:val="11"/>
       <w:numFmt w:val="bullet"/>
-      <w:lvlText w:val="o"/>
+      <w:lvlText w:val="-"/>
       <w:lvlJc w:val="left"/>
       <w:pPr>
-        <w:tabs>
-          <w:tab w:val="num" w:pos="1440"/>
-        </w:tabs>
         <w:ind w:left="1440" w:hanging="360"/>
       </w:pPr>
       <w:rPr>
-        <w:rFonts w:ascii="Courier New" w:hAnsi="Courier New" w:hint="default"/>
-        <w:sz w:val="20"/>
+        <w:rFonts w:ascii="Calibri" w:eastAsiaTheme="minorHAnsi" w:hAnsi="Calibri" w:cs="Calibri" w:hint="default"/>
       </w:rPr>
     </w:lvl>
     <w:lvl w:ilvl="2" w:tentative="1">
@@ -622,6 +1483,92 @@
         <w:rFonts w:ascii="Wingdings" w:hAnsi="Wingdings" w:hint="default"/>
         <w:sz w:val="20"/>
       </w:rPr>
+    </w:lvl>
+  </w:abstractNum>
+  <w:abstractNum w:abstractNumId="2" w15:restartNumberingAfterBreak="0">
+    <w:nsid w:val="6303475F"/>
+    <w:multiLevelType w:val="hybridMultilevel"/>
+    <w:tmpl w:val="B1940AD2"/>
+    <w:lvl w:ilvl="0" w:tplc="0C0A000F">
+      <w:start w:val="1"/>
+      <w:numFmt w:val="decimal"/>
+      <w:lvlText w:val="%1."/>
+      <w:lvlJc w:val="left"/>
+      <w:pPr>
+        <w:ind w:left="720" w:hanging="360"/>
+      </w:pPr>
+    </w:lvl>
+    <w:lvl w:ilvl="1" w:tplc="0C0A0019" w:tentative="1">
+      <w:start w:val="1"/>
+      <w:numFmt w:val="lowerLetter"/>
+      <w:lvlText w:val="%2."/>
+      <w:lvlJc w:val="left"/>
+      <w:pPr>
+        <w:ind w:left="1440" w:hanging="360"/>
+      </w:pPr>
+    </w:lvl>
+    <w:lvl w:ilvl="2" w:tplc="0C0A001B" w:tentative="1">
+      <w:start w:val="1"/>
+      <w:numFmt w:val="lowerRoman"/>
+      <w:lvlText w:val="%3."/>
+      <w:lvlJc w:val="right"/>
+      <w:pPr>
+        <w:ind w:left="2160" w:hanging="180"/>
+      </w:pPr>
+    </w:lvl>
+    <w:lvl w:ilvl="3" w:tplc="0C0A000F" w:tentative="1">
+      <w:start w:val="1"/>
+      <w:numFmt w:val="decimal"/>
+      <w:lvlText w:val="%4."/>
+      <w:lvlJc w:val="left"/>
+      <w:pPr>
+        <w:ind w:left="2880" w:hanging="360"/>
+      </w:pPr>
+    </w:lvl>
+    <w:lvl w:ilvl="4" w:tplc="0C0A0019" w:tentative="1">
+      <w:start w:val="1"/>
+      <w:numFmt w:val="lowerLetter"/>
+      <w:lvlText w:val="%5."/>
+      <w:lvlJc w:val="left"/>
+      <w:pPr>
+        <w:ind w:left="3600" w:hanging="360"/>
+      </w:pPr>
+    </w:lvl>
+    <w:lvl w:ilvl="5" w:tplc="0C0A001B" w:tentative="1">
+      <w:start w:val="1"/>
+      <w:numFmt w:val="lowerRoman"/>
+      <w:lvlText w:val="%6."/>
+      <w:lvlJc w:val="right"/>
+      <w:pPr>
+        <w:ind w:left="4320" w:hanging="180"/>
+      </w:pPr>
+    </w:lvl>
+    <w:lvl w:ilvl="6" w:tplc="0C0A000F" w:tentative="1">
+      <w:start w:val="1"/>
+      <w:numFmt w:val="decimal"/>
+      <w:lvlText w:val="%7."/>
+      <w:lvlJc w:val="left"/>
+      <w:pPr>
+        <w:ind w:left="5040" w:hanging="360"/>
+      </w:pPr>
+    </w:lvl>
+    <w:lvl w:ilvl="7" w:tplc="0C0A0019" w:tentative="1">
+      <w:start w:val="1"/>
+      <w:numFmt w:val="lowerLetter"/>
+      <w:lvlText w:val="%8."/>
+      <w:lvlJc w:val="left"/>
+      <w:pPr>
+        <w:ind w:left="5760" w:hanging="360"/>
+      </w:pPr>
+    </w:lvl>
+    <w:lvl w:ilvl="8" w:tplc="0C0A001B" w:tentative="1">
+      <w:start w:val="1"/>
+      <w:numFmt w:val="lowerRoman"/>
+      <w:lvlText w:val="%9."/>
+      <w:lvlJc w:val="right"/>
+      <w:pPr>
+        <w:ind w:left="6480" w:hanging="180"/>
+      </w:pPr>
     </w:lvl>
   </w:abstractNum>
   <w:num w:numId="1" w16cid:durableId="1687977142">
@@ -630,7 +1577,18 @@
   <w:num w:numId="2" w16cid:durableId="770510008">
     <w:abstractNumId w:val="1"/>
   </w:num>
+  <w:num w:numId="3" w16cid:durableId="1281650484">
+    <w:abstractNumId w:val="2"/>
+  </w:num>
 </w:numbering>
+</file>
+
+<file path=word/people.xml><?xml version="1.0" encoding="utf-8"?>
+<w15:people xmlns:wpc="http://schemas.microsoft.com/office/word/2010/wordprocessingCanvas" xmlns:cx="http://schemas.microsoft.com/office/drawing/2014/chartex" xmlns:cx1="http://schemas.microsoft.com/office/drawing/2015/9/8/chartex" xmlns:cx2="http://schemas.microsoft.com/office/drawing/2015/10/21/chartex" xmlns:cx3="http://schemas.microsoft.com/office/drawing/2016/5/9/chartex" xmlns:cx4="http://schemas.microsoft.com/office/drawing/2016/5/10/chartex" xmlns:cx5="http://schemas.microsoft.com/office/drawing/2016/5/11/chartex" xmlns:cx6="http://schemas.microsoft.com/office/drawing/2016/5/12/chartex" xmlns:cx7="http://schemas.microsoft.com/office/drawing/2016/5/13/chartex" xmlns:cx8="http://schemas.microsoft.com/office/drawing/2016/5/14/chartex" xmlns:mc="http://schemas.openxmlformats.org/markup-compatibility/2006" xmlns:aink="http://schemas.microsoft.com/office/drawing/2016/ink" xmlns:am3d="http://schemas.microsoft.com/office/drawing/2017/model3d" xmlns:o="urn:schemas-microsoft-com:office:office" xmlns:oel="http://schemas.microsoft.com/office/2019/extlst" xmlns:r="http://schemas.openxmlformats.org/officeDocument/2006/relationships" xmlns:m="http://schemas.openxmlformats.org/officeDocument/2006/math" xmlns:v="urn:schemas-microsoft-com:vml" xmlns:wp14="http://schemas.microsoft.com/office/word/2010/wordprocessingDrawing" xmlns:wp="http://schemas.openxmlformats.org/drawingml/2006/wordprocessingDrawing" xmlns:w10="urn:schemas-microsoft-com:office:word" xmlns:w="http://schemas.openxmlformats.org/wordprocessingml/2006/main" xmlns:w14="http://schemas.microsoft.com/office/word/2010/wordml" xmlns:w15="http://schemas.microsoft.com/office/word/2012/wordml" xmlns:w16cex="http://schemas.microsoft.com/office/word/2018/wordml/cex" xmlns:w16cid="http://schemas.microsoft.com/office/word/2016/wordml/cid" xmlns:w16="http://schemas.microsoft.com/office/word/2018/wordml" xmlns:w16sdtdh="http://schemas.microsoft.com/office/word/2020/wordml/sdtdatahash" xmlns:w16se="http://schemas.microsoft.com/office/word/2015/wordml/symex" xmlns:wpg="http://schemas.microsoft.com/office/word/2010/wordprocessingGroup" xmlns:wpi="http://schemas.microsoft.com/office/word/2010/wordprocessingInk" xmlns:wne="http://schemas.microsoft.com/office/word/2006/wordml" xmlns:wps="http://schemas.microsoft.com/office/word/2010/wordprocessingShape" mc:Ignorable="w14 w15 w16se w16cid w16 w16cex w16sdtdh wp14">
+  <w15:person w15:author="Joan Tibau Terma">
+    <w15:presenceInfo w15:providerId="None" w15:userId="Joan Tibau Terma"/>
+  </w15:person>
+</w15:people>
 </file>
 
 <file path=word/styles.xml><?xml version="1.0" encoding="utf-8"?>
@@ -1073,6 +2031,85 @@
       <w:bCs/>
     </w:rPr>
   </w:style>
+  <w:style w:type="paragraph" w:styleId="Prrafodelista">
+    <w:name w:val="List Paragraph"/>
+    <w:basedOn w:val="Normal"/>
+    <w:uiPriority w:val="34"/>
+    <w:qFormat/>
+    <w:rsid w:val="00BE67AC"/>
+    <w:pPr>
+      <w:ind w:left="720"/>
+      <w:contextualSpacing/>
+    </w:pPr>
+  </w:style>
+  <w:style w:type="character" w:styleId="Refdecomentario">
+    <w:name w:val="annotation reference"/>
+    <w:basedOn w:val="Fuentedeprrafopredeter"/>
+    <w:uiPriority w:val="99"/>
+    <w:semiHidden/>
+    <w:unhideWhenUsed/>
+    <w:rsid w:val="00A83AAF"/>
+    <w:rPr>
+      <w:sz w:val="16"/>
+      <w:szCs w:val="16"/>
+    </w:rPr>
+  </w:style>
+  <w:style w:type="paragraph" w:styleId="Textocomentario">
+    <w:name w:val="annotation text"/>
+    <w:basedOn w:val="Normal"/>
+    <w:link w:val="TextocomentarioCar"/>
+    <w:uiPriority w:val="99"/>
+    <w:unhideWhenUsed/>
+    <w:rsid w:val="00A83AAF"/>
+    <w:pPr>
+      <w:spacing w:line="240" w:lineRule="auto"/>
+    </w:pPr>
+    <w:rPr>
+      <w:sz w:val="20"/>
+      <w:szCs w:val="20"/>
+    </w:rPr>
+  </w:style>
+  <w:style w:type="character" w:customStyle="1" w:styleId="TextocomentarioCar">
+    <w:name w:val="Texto comentario Car"/>
+    <w:basedOn w:val="Fuentedeprrafopredeter"/>
+    <w:link w:val="Textocomentario"/>
+    <w:uiPriority w:val="99"/>
+    <w:rsid w:val="00A83AAF"/>
+    <w:rPr>
+      <w:sz w:val="20"/>
+      <w:szCs w:val="20"/>
+      <w:lang w:val="ca-ES"/>
+    </w:rPr>
+  </w:style>
+  <w:style w:type="paragraph" w:styleId="Asuntodelcomentario">
+    <w:name w:val="annotation subject"/>
+    <w:basedOn w:val="Textocomentario"/>
+    <w:next w:val="Textocomentario"/>
+    <w:link w:val="AsuntodelcomentarioCar"/>
+    <w:uiPriority w:val="99"/>
+    <w:semiHidden/>
+    <w:unhideWhenUsed/>
+    <w:rsid w:val="00A83AAF"/>
+    <w:rPr>
+      <w:b/>
+      <w:bCs/>
+    </w:rPr>
+  </w:style>
+  <w:style w:type="character" w:customStyle="1" w:styleId="AsuntodelcomentarioCar">
+    <w:name w:val="Asunto del comentario Car"/>
+    <w:basedOn w:val="TextocomentarioCar"/>
+    <w:link w:val="Asuntodelcomentario"/>
+    <w:uiPriority w:val="99"/>
+    <w:semiHidden/>
+    <w:rsid w:val="00A83AAF"/>
+    <w:rPr>
+      <w:b/>
+      <w:bCs/>
+      <w:sz w:val="20"/>
+      <w:szCs w:val="20"/>
+      <w:lang w:val="ca-ES"/>
+    </w:rPr>
+  </w:style>
 </w:styles>
 </file>
 

</xml_diff>

<commit_message>
Progres en l'informe Inicial
</commit_message>
<xml_diff>
--- a/Organitzacio/InformeInicial.docx
+++ b/Organitzacio/InformeInicial.docx
@@ -456,43 +456,7 @@
         <w:rPr>
           <w:rFonts w:cstheme="minorHAnsi"/>
         </w:rPr>
-        <w:t xml:space="preserve">El projecte proposa </w:t>
-      </w:r>
-      <w:r>
-        <w:rPr>
-          <w:rFonts w:cstheme="minorHAnsi"/>
-        </w:rPr>
-        <w:t xml:space="preserve">fer </w:t>
-      </w:r>
-      <w:r>
-        <w:rPr>
-          <w:rFonts w:cstheme="minorHAnsi"/>
-        </w:rPr>
-        <w:t>la revisió dels treballs publicats en camps similars</w:t>
-      </w:r>
-      <w:r>
-        <w:rPr>
-          <w:rFonts w:cstheme="minorHAnsi"/>
-        </w:rPr>
-        <w:t xml:space="preserve"> i </w:t>
-      </w:r>
-      <w:r>
-        <w:rPr>
-          <w:rFonts w:cstheme="minorHAnsi"/>
-        </w:rPr>
-        <w:t>fer</w:t>
-      </w:r>
-      <w:r>
-        <w:rPr>
-          <w:rFonts w:cstheme="minorHAnsi"/>
-        </w:rPr>
-        <w:t>-ne</w:t>
-      </w:r>
-      <w:r>
-        <w:rPr>
-          <w:rFonts w:cstheme="minorHAnsi"/>
-        </w:rPr>
-        <w:t xml:space="preserve"> una adaptació/millora de les metodologies aplicades </w:t>
+        <w:t xml:space="preserve">El projecte proposa fer la revisió dels treballs publicats en camps similars i fer-ne una adaptació/millora de les metodologies aplicades </w:t>
       </w:r>
       <w:r>
         <w:rPr>
@@ -504,13 +468,7 @@
         <w:rPr>
           <w:rFonts w:cstheme="minorHAnsi"/>
         </w:rPr>
-        <w:t xml:space="preserve"> </w:t>
-      </w:r>
-      <w:r>
-        <w:rPr>
-          <w:rFonts w:cstheme="minorHAnsi"/>
-        </w:rPr>
-        <w:t>per poder-</w:t>
+        <w:t xml:space="preserve"> per poder-</w:t>
       </w:r>
       <w:r>
         <w:rPr>
@@ -605,100 +563,8 @@
         <w:rPr>
           <w:rFonts w:cstheme="minorHAnsi"/>
         </w:rPr>
-        <w:t xml:space="preserve">K. T. </w:t>
-      </w:r>
-      <w:proofErr w:type="spellStart"/>
-      <w:r>
-        <w:rPr>
-          <w:rFonts w:cstheme="minorHAnsi"/>
-        </w:rPr>
-        <w:t>Schütt</w:t>
-      </w:r>
-      <w:proofErr w:type="spellEnd"/>
-      <w:r>
-        <w:rPr>
-          <w:rFonts w:cstheme="minorHAnsi"/>
-        </w:rPr>
-        <w:t xml:space="preserve">, P. </w:t>
-      </w:r>
-      <w:proofErr w:type="spellStart"/>
-      <w:r>
-        <w:rPr>
-          <w:rFonts w:cstheme="minorHAnsi"/>
-        </w:rPr>
-        <w:t>Kessel</w:t>
-      </w:r>
-      <w:proofErr w:type="spellEnd"/>
-      <w:r>
-        <w:rPr>
-          <w:rFonts w:cstheme="minorHAnsi"/>
-        </w:rPr>
-        <w:t xml:space="preserve">, M. </w:t>
-      </w:r>
-      <w:proofErr w:type="spellStart"/>
-      <w:r>
-        <w:rPr>
-          <w:rFonts w:cstheme="minorHAnsi"/>
-        </w:rPr>
-        <w:t>Gastegger</w:t>
-      </w:r>
-      <w:proofErr w:type="spellEnd"/>
-      <w:r>
-        <w:rPr>
-          <w:rFonts w:cstheme="minorHAnsi"/>
-        </w:rPr>
-        <w:t xml:space="preserve">, K. A. </w:t>
-      </w:r>
-      <w:proofErr w:type="spellStart"/>
-      <w:r>
-        <w:rPr>
-          <w:rFonts w:cstheme="minorHAnsi"/>
-        </w:rPr>
-        <w:t>Nicoli</w:t>
-      </w:r>
-      <w:proofErr w:type="spellEnd"/>
-      <w:r>
-        <w:rPr>
-          <w:rFonts w:cstheme="minorHAnsi"/>
-        </w:rPr>
-        <w:t xml:space="preserve">, A. </w:t>
-      </w:r>
-      <w:proofErr w:type="spellStart"/>
-      <w:r>
-        <w:rPr>
-          <w:rFonts w:cstheme="minorHAnsi"/>
-        </w:rPr>
-        <w:t>Tkatchenko</w:t>
-      </w:r>
-      <w:proofErr w:type="spellEnd"/>
-      <w:r>
-        <w:rPr>
-          <w:rFonts w:cstheme="minorHAnsi"/>
-        </w:rPr>
-        <w:t xml:space="preserve">, </w:t>
-      </w:r>
-      <w:proofErr w:type="spellStart"/>
-      <w:r>
-        <w:rPr>
-          <w:rFonts w:cstheme="minorHAnsi"/>
-        </w:rPr>
-        <w:t>and</w:t>
-      </w:r>
-      <w:proofErr w:type="spellEnd"/>
-      <w:r>
-        <w:rPr>
-          <w:rFonts w:cstheme="minorHAnsi"/>
-        </w:rPr>
-        <w:t xml:space="preserve"> K.-R. </w:t>
-      </w:r>
-      <w:proofErr w:type="spellStart"/>
-      <w:r>
-        <w:rPr>
-          <w:rFonts w:cstheme="minorHAnsi"/>
-        </w:rPr>
-        <w:t>Müller</w:t>
-      </w:r>
-      <w:proofErr w:type="spellEnd"/>
+        <w:t>K. T. Schütt, P. Kessel, M. Gastegger, K. A. Nicoli, A. Tkatchenko, and K.-R. Müller</w:t>
+      </w:r>
       <w:r>
         <w:rPr>
           <w:rFonts w:cstheme="minorHAnsi"/>
@@ -726,207 +592,219 @@
           <w:b/>
           <w:bCs/>
         </w:rPr>
-        <w:t xml:space="preserve">A </w:t>
-      </w:r>
-      <w:proofErr w:type="spellStart"/>
+        <w:t>A Deep Learning Toolbox For Atomistic Systems</w:t>
+      </w:r>
+      <w:r>
+        <w:rPr>
+          <w:rFonts w:cstheme="minorHAnsi"/>
+          <w:bCs/>
+        </w:rPr>
+        <w:t xml:space="preserve">. </w:t>
+      </w:r>
+      <w:r>
+        <w:rPr>
+          <w:rFonts w:cstheme="minorHAnsi"/>
+          <w:i/>
+          <w:iCs/>
+        </w:rPr>
+        <w:t>Journal of chemical theory and computation</w:t>
+      </w:r>
+      <w:r>
+        <w:rPr>
+          <w:rFonts w:cstheme="minorHAnsi"/>
+        </w:rPr>
+        <w:t>, 2019, 15, 448-455</w:t>
+      </w:r>
+      <w:r>
+        <w:rPr>
+          <w:rFonts w:cstheme="minorHAnsi"/>
+        </w:rPr>
+        <w:t xml:space="preserve">. </w:t>
+      </w:r>
+      <w:hyperlink r:id="rId5" w:history="1">
+        <w:r>
+          <w:rPr>
+            <w:rStyle w:val="Hipervnculo"/>
+            <w:rFonts w:cstheme="minorHAnsi"/>
+          </w:rPr>
+          <w:t>Link</w:t>
+        </w:r>
+      </w:hyperlink>
+    </w:p>
+    <w:p>
+      <w:pPr>
+        <w:pStyle w:val="Prrafodelista"/>
+        <w:numPr>
+          <w:ilvl w:val="1"/>
+          <w:numId w:val="2"/>
+        </w:numPr>
+        <w:shd w:val="clear" w:color="auto" w:fill="FFFFFF"/>
+        <w:spacing w:before="100" w:beforeAutospacing="1" w:after="100" w:afterAutospacing="1" w:line="240" w:lineRule="auto"/>
+        <w:rPr>
+          <w:rFonts w:eastAsia="Times New Roman" w:cstheme="minorHAnsi"/>
+          <w:color w:val="222222"/>
+          <w:sz w:val="24"/>
+          <w:szCs w:val="24"/>
+          <w:lang w:eastAsia="es-ES"/>
+        </w:rPr>
+      </w:pPr>
+      <w:r>
+        <w:rPr>
+          <w:rFonts w:cstheme="minorHAnsi"/>
+        </w:rPr>
+        <w:t>Stefan Doerr, Maciej Majewski, AdriàPérez, Andreas Krämer, Cecilia Clementi, Frank Noe, Toni Giorgino, and Gianni De Fabritiis</w:t>
+      </w:r>
+      <w:r>
+        <w:rPr>
+          <w:rFonts w:cstheme="minorHAnsi"/>
+        </w:rPr>
+        <w:t xml:space="preserve">. </w:t>
+      </w:r>
       <w:r>
         <w:rPr>
           <w:rFonts w:cstheme="minorHAnsi"/>
           <w:b/>
           <w:bCs/>
         </w:rPr>
-        <w:t>Deep</w:t>
-      </w:r>
-      <w:proofErr w:type="spellEnd"/>
+        <w:t>TorchMD: A Deep Learning Framework for Molecular Simulations</w:t>
+      </w:r>
+      <w:r>
+        <w:rPr>
+          <w:rFonts w:cstheme="minorHAnsi"/>
+        </w:rPr>
+        <w:t xml:space="preserve">. </w:t>
+      </w:r>
+      <w:r>
+        <w:rPr>
+          <w:rFonts w:cstheme="minorHAnsi"/>
+          <w:i/>
+          <w:iCs/>
+        </w:rPr>
+        <w:t>Journal of chemical theory and computation</w:t>
+      </w:r>
+      <w:r>
+        <w:rPr>
+          <w:rFonts w:cstheme="minorHAnsi"/>
+        </w:rPr>
+        <w:t xml:space="preserve">, </w:t>
+      </w:r>
+      <w:r>
+        <w:rPr>
+          <w:rFonts w:cstheme="minorHAnsi"/>
+        </w:rPr>
+        <w:t>2021, 17, 2355−2363</w:t>
+      </w:r>
+      <w:r>
+        <w:rPr>
+          <w:rFonts w:cstheme="minorHAnsi"/>
+        </w:rPr>
+        <w:t xml:space="preserve">. </w:t>
+      </w:r>
+      <w:hyperlink r:id="rId6" w:history="1">
+        <w:r>
+          <w:rPr>
+            <w:rStyle w:val="Hipervnculo"/>
+            <w:rFonts w:cstheme="minorHAnsi"/>
+          </w:rPr>
+          <w:t>Link</w:t>
+        </w:r>
+      </w:hyperlink>
+      <w:r>
+        <w:rPr>
+          <w:rFonts w:cstheme="minorHAnsi"/>
+        </w:rPr>
+        <w:t xml:space="preserve"> </w:t>
+      </w:r>
+    </w:p>
+    <w:p>
+      <w:pPr>
+        <w:pStyle w:val="Prrafodelista"/>
+        <w:numPr>
+          <w:ilvl w:val="1"/>
+          <w:numId w:val="2"/>
+        </w:numPr>
+        <w:shd w:val="clear" w:color="auto" w:fill="FFFFFF"/>
+        <w:spacing w:before="100" w:beforeAutospacing="1" w:after="100" w:afterAutospacing="1" w:line="240" w:lineRule="auto"/>
+        <w:rPr>
+          <w:rFonts w:cstheme="minorHAnsi"/>
+        </w:rPr>
+      </w:pPr>
+      <w:r>
+        <w:rPr>
+          <w:rFonts w:cstheme="minorHAnsi"/>
+        </w:rPr>
+        <w:t>Takeru Miyagawa, Kazuki Mori, Nobuhiko Kato , Akio Yonezu</w:t>
+      </w:r>
+      <w:r>
+        <w:rPr>
+          <w:rFonts w:cstheme="minorHAnsi"/>
+        </w:rPr>
+        <w:t>.</w:t>
+      </w:r>
+      <w:r>
+        <w:rPr>
+          <w:rFonts w:cstheme="minorHAnsi"/>
+        </w:rPr>
+        <w:t> </w:t>
+      </w:r>
       <w:r>
         <w:rPr>
           <w:rFonts w:cstheme="minorHAnsi"/>
           <w:b/>
           <w:bCs/>
         </w:rPr>
-        <w:t xml:space="preserve"> </w:t>
-      </w:r>
-      <w:proofErr w:type="spellStart"/>
+        <w:t>Development of neural network potential for MD simulation and its application to TiN</w:t>
+      </w:r>
       <w:r>
         <w:rPr>
           <w:rFonts w:cstheme="minorHAnsi"/>
           <w:b/>
           <w:bCs/>
         </w:rPr>
-        <w:t>Learning</w:t>
-      </w:r>
-      <w:proofErr w:type="spellEnd"/>
-      <w:r>
-        <w:rPr>
-          <w:rFonts w:cstheme="minorHAnsi"/>
-          <w:b/>
-          <w:bCs/>
-        </w:rPr>
-        <w:t xml:space="preserve"> </w:t>
-      </w:r>
-      <w:proofErr w:type="spellStart"/>
-      <w:r>
-        <w:rPr>
-          <w:rFonts w:cstheme="minorHAnsi"/>
-          <w:b/>
-          <w:bCs/>
-        </w:rPr>
-        <w:t>Toolbox</w:t>
-      </w:r>
-      <w:proofErr w:type="spellEnd"/>
-      <w:r>
-        <w:rPr>
-          <w:rFonts w:cstheme="minorHAnsi"/>
-          <w:b/>
-          <w:bCs/>
-        </w:rPr>
-        <w:t xml:space="preserve"> For </w:t>
-      </w:r>
-      <w:proofErr w:type="spellStart"/>
-      <w:r>
-        <w:rPr>
-          <w:rFonts w:cstheme="minorHAnsi"/>
-          <w:b/>
-          <w:bCs/>
-        </w:rPr>
-        <w:t>Atomistic</w:t>
-      </w:r>
-      <w:proofErr w:type="spellEnd"/>
-      <w:r>
-        <w:rPr>
-          <w:rFonts w:cstheme="minorHAnsi"/>
-          <w:b/>
-          <w:bCs/>
-        </w:rPr>
-        <w:t xml:space="preserve"> Systems</w:t>
-      </w:r>
-      <w:r>
-        <w:rPr>
-          <w:rFonts w:cstheme="minorHAnsi"/>
-          <w:bCs/>
-        </w:rPr>
         <w:t xml:space="preserve">. </w:t>
       </w:r>
-      <w:proofErr w:type="spellStart"/>
       <w:r>
         <w:rPr>
           <w:rFonts w:cstheme="minorHAnsi"/>
           <w:i/>
           <w:iCs/>
         </w:rPr>
-        <w:t>Journal</w:t>
-      </w:r>
-      <w:proofErr w:type="spellEnd"/>
-      <w:r>
-        <w:rPr>
-          <w:rFonts w:cstheme="minorHAnsi"/>
-          <w:i/>
-          <w:iCs/>
-        </w:rPr>
-        <w:t xml:space="preserve"> of </w:t>
-      </w:r>
-      <w:proofErr w:type="spellStart"/>
-      <w:r>
-        <w:rPr>
-          <w:rFonts w:cstheme="minorHAnsi"/>
-          <w:i/>
-          <w:iCs/>
-        </w:rPr>
-        <w:t>chemical</w:t>
-      </w:r>
-      <w:proofErr w:type="spellEnd"/>
-      <w:r>
-        <w:rPr>
-          <w:rFonts w:cstheme="minorHAnsi"/>
-          <w:i/>
-          <w:iCs/>
-        </w:rPr>
-        <w:t xml:space="preserve"> </w:t>
-      </w:r>
-      <w:proofErr w:type="spellStart"/>
-      <w:r>
-        <w:rPr>
-          <w:rFonts w:cstheme="minorHAnsi"/>
-          <w:i/>
-          <w:iCs/>
-        </w:rPr>
-        <w:t>theory</w:t>
-      </w:r>
-      <w:proofErr w:type="spellEnd"/>
-      <w:r>
-        <w:rPr>
-          <w:rFonts w:cstheme="minorHAnsi"/>
-          <w:i/>
-          <w:iCs/>
-        </w:rPr>
-        <w:t xml:space="preserve"> </w:t>
-      </w:r>
-      <w:proofErr w:type="spellStart"/>
-      <w:r>
-        <w:rPr>
-          <w:rFonts w:cstheme="minorHAnsi"/>
-          <w:i/>
-          <w:iCs/>
-        </w:rPr>
-        <w:t>and</w:t>
-      </w:r>
-      <w:proofErr w:type="spellEnd"/>
-      <w:r>
-        <w:rPr>
-          <w:rFonts w:cstheme="minorHAnsi"/>
-          <w:i/>
-          <w:iCs/>
-        </w:rPr>
-        <w:t xml:space="preserve"> </w:t>
-      </w:r>
-      <w:proofErr w:type="spellStart"/>
-      <w:r>
-        <w:rPr>
-          <w:rFonts w:cstheme="minorHAnsi"/>
-          <w:i/>
-          <w:iCs/>
-        </w:rPr>
-        <w:t>computation</w:t>
-      </w:r>
-      <w:proofErr w:type="spellEnd"/>
-      <w:r>
-        <w:rPr>
-          <w:rFonts w:cstheme="minorHAnsi"/>
-        </w:rPr>
-        <w:t>, 2019, 15, 448-455</w:t>
-      </w:r>
+        <w:t>Computational Material Sciencie</w:t>
+      </w:r>
+      <w:r>
+        <w:rPr>
+          <w:rFonts w:cstheme="minorHAnsi"/>
+        </w:rPr>
+        <w:t xml:space="preserve">, </w:t>
+      </w:r>
+      <w:r>
+        <w:rPr>
+          <w:rFonts w:cstheme="minorHAnsi"/>
+        </w:rPr>
+        <w:t>15 April 2022, 111303</w:t>
+      </w:r>
+      <w:r>
+        <w:rPr>
+          <w:rFonts w:cstheme="minorHAnsi"/>
+        </w:rPr>
+        <w:t xml:space="preserve">. </w:t>
+      </w:r>
+      <w:hyperlink r:id="rId7" w:history="1">
+        <w:r>
+          <w:rPr>
+            <w:rStyle w:val="Hipervnculo"/>
+            <w:rFonts w:cstheme="minorHAnsi"/>
+          </w:rPr>
+          <w:t>Link</w:t>
+        </w:r>
+      </w:hyperlink>
     </w:p>
     <w:p>
       <w:pPr>
-        <w:pStyle w:val="Prrafodelista"/>
         <w:shd w:val="clear" w:color="auto" w:fill="FFFFFF"/>
         <w:spacing w:before="100" w:beforeAutospacing="1" w:after="100" w:afterAutospacing="1" w:line="240" w:lineRule="auto"/>
         <w:rPr>
           <w:rFonts w:cstheme="minorHAnsi"/>
-        </w:rPr>
-      </w:pPr>
-    </w:p>
-    <w:p>
-      <w:pPr>
-        <w:pStyle w:val="Prrafodelista"/>
-        <w:shd w:val="clear" w:color="auto" w:fill="FFFFFF"/>
-        <w:spacing w:before="100" w:beforeAutospacing="1" w:after="100" w:afterAutospacing="1" w:line="240" w:lineRule="auto"/>
-        <w:rPr>
-          <w:rFonts w:cstheme="minorHAnsi"/>
-        </w:rPr>
-      </w:pPr>
-    </w:p>
-    <w:p>
-      <w:pPr>
-        <w:pStyle w:val="Prrafodelista"/>
-        <w:shd w:val="clear" w:color="auto" w:fill="FFFFFF"/>
-        <w:spacing w:before="100" w:beforeAutospacing="1" w:after="100" w:afterAutospacing="1" w:line="240" w:lineRule="auto"/>
-        <w:rPr>
-          <w:rFonts w:eastAsia="Times New Roman" w:cstheme="minorHAnsi"/>
-          <w:color w:val="222222"/>
-          <w:sz w:val="24"/>
-          <w:szCs w:val="24"/>
-          <w:lang w:eastAsia="es-ES"/>
         </w:rPr>
       </w:pPr>
     </w:p>
@@ -1993,10 +1871,53 @@
       <w:lang w:val="ca-ES"/>
     </w:rPr>
   </w:style>
+  <w:style w:type="paragraph" w:styleId="Ttulo1">
+    <w:name w:val="heading 1"/>
+    <w:basedOn w:val="Normal"/>
+    <w:link w:val="Ttulo1Car"/>
+    <w:uiPriority w:val="9"/>
+    <w:qFormat/>
+    <w:rsid w:val="00FA7DD2"/>
+    <w:pPr>
+      <w:spacing w:before="100" w:beforeAutospacing="1" w:after="100" w:afterAutospacing="1" w:line="240" w:lineRule="auto"/>
+      <w:outlineLvl w:val="0"/>
+    </w:pPr>
+    <w:rPr>
+      <w:rFonts w:ascii="Times New Roman" w:eastAsia="Times New Roman" w:hAnsi="Times New Roman" w:cs="Times New Roman"/>
+      <w:b/>
+      <w:bCs/>
+      <w:kern w:val="36"/>
+      <w:sz w:val="48"/>
+      <w:szCs w:val="48"/>
+      <w:lang w:val="es-ES" w:eastAsia="es-ES"/>
+    </w:rPr>
+  </w:style>
+  <w:style w:type="paragraph" w:styleId="Ttulo2">
+    <w:name w:val="heading 2"/>
+    <w:basedOn w:val="Normal"/>
+    <w:next w:val="Normal"/>
+    <w:link w:val="Ttulo2Car"/>
+    <w:uiPriority w:val="9"/>
+    <w:semiHidden/>
+    <w:unhideWhenUsed/>
+    <w:qFormat/>
+    <w:rsid w:val="00FA7DD2"/>
+    <w:pPr>
+      <w:keepNext/>
+      <w:keepLines/>
+      <w:spacing w:before="40" w:after="0"/>
+      <w:outlineLvl w:val="1"/>
+    </w:pPr>
+    <w:rPr>
+      <w:rFonts w:asciiTheme="majorHAnsi" w:eastAsiaTheme="majorEastAsia" w:hAnsiTheme="majorHAnsi" w:cstheme="majorBidi"/>
+      <w:color w:val="2F5496" w:themeColor="accent1" w:themeShade="BF"/>
+      <w:sz w:val="26"/>
+      <w:szCs w:val="26"/>
+    </w:rPr>
+  </w:style>
   <w:style w:type="character" w:default="1" w:styleId="Fuentedeprrafopredeter">
     <w:name w:val="Default Paragraph Font"/>
     <w:uiPriority w:val="1"/>
-    <w:semiHidden/>
     <w:unhideWhenUsed/>
   </w:style>
   <w:style w:type="table" w:default="1" w:styleId="Tablanormal">
@@ -2107,6 +2028,85 @@
       <w:bCs/>
       <w:sz w:val="20"/>
       <w:szCs w:val="20"/>
+      <w:lang w:val="ca-ES"/>
+    </w:rPr>
+  </w:style>
+  <w:style w:type="character" w:styleId="Hipervnculo">
+    <w:name w:val="Hyperlink"/>
+    <w:basedOn w:val="Fuentedeprrafopredeter"/>
+    <w:uiPriority w:val="99"/>
+    <w:unhideWhenUsed/>
+    <w:rsid w:val="00FA7DD2"/>
+    <w:rPr>
+      <w:color w:val="0563C1" w:themeColor="hyperlink"/>
+      <w:u w:val="single"/>
+    </w:rPr>
+  </w:style>
+  <w:style w:type="character" w:styleId="Mencinsinresolver">
+    <w:name w:val="Unresolved Mention"/>
+    <w:basedOn w:val="Fuentedeprrafopredeter"/>
+    <w:uiPriority w:val="99"/>
+    <w:semiHidden/>
+    <w:unhideWhenUsed/>
+    <w:rsid w:val="00FA7DD2"/>
+    <w:rPr>
+      <w:color w:val="605E5C"/>
+      <w:shd w:val="clear" w:color="auto" w:fill="E1DFDD"/>
+    </w:rPr>
+  </w:style>
+  <w:style w:type="character" w:customStyle="1" w:styleId="Ttulo1Car">
+    <w:name w:val="Título 1 Car"/>
+    <w:basedOn w:val="Fuentedeprrafopredeter"/>
+    <w:link w:val="Ttulo1"/>
+    <w:uiPriority w:val="9"/>
+    <w:rsid w:val="00FA7DD2"/>
+    <w:rPr>
+      <w:rFonts w:ascii="Times New Roman" w:eastAsia="Times New Roman" w:hAnsi="Times New Roman" w:cs="Times New Roman"/>
+      <w:b/>
+      <w:bCs/>
+      <w:kern w:val="36"/>
+      <w:sz w:val="48"/>
+      <w:szCs w:val="48"/>
+      <w:lang w:eastAsia="es-ES"/>
+    </w:rPr>
+  </w:style>
+  <w:style w:type="character" w:customStyle="1" w:styleId="title-text">
+    <w:name w:val="title-text"/>
+    <w:basedOn w:val="Fuentedeprrafopredeter"/>
+    <w:rsid w:val="00FA7DD2"/>
+  </w:style>
+  <w:style w:type="character" w:customStyle="1" w:styleId="react-xocs-alternative-link">
+    <w:name w:val="react-xocs-alternative-link"/>
+    <w:basedOn w:val="Fuentedeprrafopredeter"/>
+    <w:rsid w:val="00FA7DD2"/>
+  </w:style>
+  <w:style w:type="character" w:customStyle="1" w:styleId="given-name">
+    <w:name w:val="given-name"/>
+    <w:basedOn w:val="Fuentedeprrafopredeter"/>
+    <w:rsid w:val="00FA7DD2"/>
+  </w:style>
+  <w:style w:type="character" w:customStyle="1" w:styleId="text">
+    <w:name w:val="text"/>
+    <w:basedOn w:val="Fuentedeprrafopredeter"/>
+    <w:rsid w:val="00FA7DD2"/>
+  </w:style>
+  <w:style w:type="character" w:customStyle="1" w:styleId="author-ref">
+    <w:name w:val="author-ref"/>
+    <w:basedOn w:val="Fuentedeprrafopredeter"/>
+    <w:rsid w:val="00FA7DD2"/>
+  </w:style>
+  <w:style w:type="character" w:customStyle="1" w:styleId="Ttulo2Car">
+    <w:name w:val="Título 2 Car"/>
+    <w:basedOn w:val="Fuentedeprrafopredeter"/>
+    <w:link w:val="Ttulo2"/>
+    <w:uiPriority w:val="9"/>
+    <w:semiHidden/>
+    <w:rsid w:val="00FA7DD2"/>
+    <w:rPr>
+      <w:rFonts w:asciiTheme="majorHAnsi" w:eastAsiaTheme="majorEastAsia" w:hAnsiTheme="majorHAnsi" w:cstheme="majorBidi"/>
+      <w:color w:val="2F5496" w:themeColor="accent1" w:themeShade="BF"/>
+      <w:sz w:val="26"/>
+      <w:szCs w:val="26"/>
       <w:lang w:val="ca-ES"/>
     </w:rPr>
   </w:style>

</xml_diff>